<commit_message>
Se hizo una revisión completa del documento. Se termino los conceptos de solución y el análisis técnico-económico.
</commit_message>
<xml_diff>
--- a/TESIS.docx
+++ b/TESIS.docx
@@ -107,7 +107,6 @@
           <w:lang w:val="en-US"/>
         </w:rPr>
       </w:pPr>
-      <w:bookmarkStart w:id="0" w:name="_GoBack"/>
       <w:r>
         <w:rPr>
           <w:rFonts w:ascii="Arial" w:hAnsi="Arial" w:cs="Arial"/>
@@ -156,7 +155,7 @@
           <w:szCs w:val="24"/>
           <w:lang w:val="en-US"/>
         </w:rPr>
-        <w:t>;</w:t>
+        <w:t>; a</w:t>
       </w:r>
       <w:r>
         <w:rPr>
@@ -166,7 +165,7 @@
           <w:szCs w:val="24"/>
           <w:lang w:val="en-US"/>
         </w:rPr>
-        <w:t xml:space="preserve"> </w:t>
+        <w:t>pparel</w:t>
       </w:r>
       <w:r>
         <w:rPr>
@@ -176,30 +175,9 @@
           <w:szCs w:val="24"/>
           <w:lang w:val="en-US"/>
         </w:rPr>
-        <w:t>a</w:t>
-      </w:r>
-      <w:r>
-        <w:rPr>
-          <w:rFonts w:ascii="Arial" w:hAnsi="Arial" w:cs="Arial"/>
-          <w:color w:val="000000" w:themeColor="text1"/>
-          <w:sz w:val="24"/>
-          <w:szCs w:val="24"/>
-          <w:lang w:val="en-US"/>
-        </w:rPr>
-        <w:t>pparel</w:t>
-      </w:r>
-      <w:r>
-        <w:rPr>
-          <w:rFonts w:ascii="Arial" w:hAnsi="Arial" w:cs="Arial"/>
-          <w:color w:val="000000" w:themeColor="text1"/>
-          <w:sz w:val="24"/>
-          <w:szCs w:val="24"/>
-          <w:lang w:val="en-US"/>
-        </w:rPr>
         <w:t>, knitwear</w:t>
       </w:r>
     </w:p>
-    <w:bookmarkEnd w:id="0"/>
     <w:p>
       <w:pPr>
         <w:rPr>
@@ -2195,6 +2173,2792 @@
           <w:szCs w:val="24"/>
         </w:rPr>
       </w:pPr>
+    </w:p>
+    <w:p>
+      <w:pPr>
+        <w:rPr>
+          <w:rFonts w:ascii="Arial" w:hAnsi="Arial" w:cs="Arial"/>
+          <w:color w:val="000000" w:themeColor="text1"/>
+          <w:sz w:val="24"/>
+          <w:szCs w:val="24"/>
+        </w:rPr>
+      </w:pPr>
+    </w:p>
+    <w:p>
+      <w:pPr>
+        <w:rPr>
+          <w:rFonts w:ascii="Arial" w:hAnsi="Arial" w:cs="Arial"/>
+          <w:color w:val="000000" w:themeColor="text1"/>
+          <w:sz w:val="24"/>
+          <w:szCs w:val="24"/>
+        </w:rPr>
+      </w:pPr>
+    </w:p>
+    <w:p>
+      <w:pPr>
+        <w:rPr>
+          <w:rFonts w:ascii="Arial" w:hAnsi="Arial" w:cs="Arial"/>
+          <w:color w:val="000000" w:themeColor="text1"/>
+          <w:sz w:val="24"/>
+          <w:szCs w:val="24"/>
+        </w:rPr>
+      </w:pPr>
+      <w:r>
+        <w:rPr>
+          <w:rFonts w:ascii="Arial" w:hAnsi="Arial" w:cs="Arial"/>
+          <w:color w:val="000000" w:themeColor="text1"/>
+          <w:sz w:val="24"/>
+          <w:szCs w:val="24"/>
+        </w:rPr>
+        <w:lastRenderedPageBreak/>
+        <w:t>METODOLOGÍA:</w:t>
+      </w:r>
+    </w:p>
+    <w:p>
+      <w:pPr>
+        <w:rPr>
+          <w:rFonts w:ascii="Arial" w:hAnsi="Arial" w:cs="Arial"/>
+          <w:color w:val="000000" w:themeColor="text1"/>
+          <w:sz w:val="24"/>
+          <w:szCs w:val="24"/>
+        </w:rPr>
+      </w:pPr>
+    </w:p>
+    <w:p>
+      <w:pPr>
+        <w:rPr>
+          <w:rFonts w:ascii="Arial" w:hAnsi="Arial" w:cs="Arial"/>
+          <w:color w:val="000000" w:themeColor="text1"/>
+          <w:sz w:val="24"/>
+          <w:szCs w:val="24"/>
+        </w:rPr>
+      </w:pPr>
+      <w:r>
+        <w:rPr>
+          <w:rFonts w:ascii="Arial" w:hAnsi="Arial" w:cs="Arial"/>
+          <w:color w:val="000000" w:themeColor="text1"/>
+          <w:sz w:val="24"/>
+          <w:szCs w:val="24"/>
+        </w:rPr>
+        <w:t xml:space="preserve">La metodología que se utilizará será la VDI 2206 diseñada por la Asociación Alemana de Ingenieros (German </w:t>
+      </w:r>
+      <w:proofErr w:type="spellStart"/>
+      <w:r>
+        <w:rPr>
+          <w:rFonts w:ascii="Arial" w:hAnsi="Arial" w:cs="Arial"/>
+          <w:color w:val="000000" w:themeColor="text1"/>
+          <w:sz w:val="24"/>
+          <w:szCs w:val="24"/>
+        </w:rPr>
+        <w:t>Association</w:t>
+      </w:r>
+      <w:proofErr w:type="spellEnd"/>
+      <w:r>
+        <w:rPr>
+          <w:rFonts w:ascii="Arial" w:hAnsi="Arial" w:cs="Arial"/>
+          <w:color w:val="000000" w:themeColor="text1"/>
+          <w:sz w:val="24"/>
+          <w:szCs w:val="24"/>
+        </w:rPr>
+        <w:t xml:space="preserve"> of </w:t>
+      </w:r>
+      <w:proofErr w:type="spellStart"/>
+      <w:r>
+        <w:rPr>
+          <w:rFonts w:ascii="Arial" w:hAnsi="Arial" w:cs="Arial"/>
+          <w:color w:val="000000" w:themeColor="text1"/>
+          <w:sz w:val="24"/>
+          <w:szCs w:val="24"/>
+        </w:rPr>
+        <w:t>Engineers</w:t>
+      </w:r>
+      <w:proofErr w:type="spellEnd"/>
+      <w:r>
+        <w:rPr>
+          <w:rFonts w:ascii="Arial" w:hAnsi="Arial" w:cs="Arial"/>
+          <w:color w:val="000000" w:themeColor="text1"/>
+          <w:sz w:val="24"/>
+          <w:szCs w:val="24"/>
+        </w:rPr>
+        <w:t xml:space="preserve">) desarrollada por el comité técnico VDI GMA </w:t>
+      </w:r>
+    </w:p>
+    <w:p>
+      <w:pPr>
+        <w:rPr>
+          <w:rFonts w:ascii="Arial" w:hAnsi="Arial" w:cs="Arial"/>
+          <w:color w:val="000000" w:themeColor="text1"/>
+          <w:sz w:val="24"/>
+          <w:szCs w:val="24"/>
+        </w:rPr>
+      </w:pPr>
+      <w:r>
+        <w:rPr>
+          <w:rFonts w:ascii="Arial" w:hAnsi="Arial" w:cs="Arial"/>
+          <w:color w:val="000000" w:themeColor="text1"/>
+          <w:sz w:val="24"/>
+          <w:szCs w:val="24"/>
+        </w:rPr>
+        <w:t xml:space="preserve">4.10. Las pautas del diseño del </w:t>
+      </w:r>
+      <w:proofErr w:type="spellStart"/>
+      <w:r>
+        <w:rPr>
+          <w:rFonts w:ascii="Arial" w:hAnsi="Arial" w:cs="Arial"/>
+          <w:color w:val="000000" w:themeColor="text1"/>
+          <w:sz w:val="24"/>
+          <w:szCs w:val="24"/>
+        </w:rPr>
+        <w:t>mecatrónico</w:t>
+      </w:r>
+      <w:proofErr w:type="spellEnd"/>
+      <w:r>
+        <w:rPr>
+          <w:rFonts w:ascii="Arial" w:hAnsi="Arial" w:cs="Arial"/>
+          <w:color w:val="000000" w:themeColor="text1"/>
+          <w:sz w:val="24"/>
+          <w:szCs w:val="24"/>
+        </w:rPr>
+        <w:t xml:space="preserve"> seguirán los siguientes pasos: </w:t>
+      </w:r>
+    </w:p>
+    <w:p>
+      <w:pPr>
+        <w:rPr>
+          <w:rFonts w:ascii="Arial" w:hAnsi="Arial" w:cs="Arial"/>
+          <w:color w:val="000000" w:themeColor="text1"/>
+          <w:sz w:val="24"/>
+          <w:szCs w:val="24"/>
+        </w:rPr>
+      </w:pPr>
+      <w:r>
+        <w:rPr>
+          <w:rFonts w:ascii="Arial" w:hAnsi="Arial" w:cs="Arial"/>
+          <w:color w:val="000000" w:themeColor="text1"/>
+          <w:sz w:val="24"/>
+          <w:szCs w:val="24"/>
+        </w:rPr>
+        <w:t xml:space="preserve">a. Requerimientos del sistema: Se definirá lo necesario para la creación del proyecto. Ello consiste en elegir las especificaciones necesarias para el dron. Entre las más importantes destacan los sensores y el software para el análisis. </w:t>
+      </w:r>
+    </w:p>
+    <w:p>
+      <w:pPr>
+        <w:rPr>
+          <w:rFonts w:ascii="Arial" w:hAnsi="Arial" w:cs="Arial"/>
+          <w:color w:val="000000" w:themeColor="text1"/>
+          <w:sz w:val="24"/>
+          <w:szCs w:val="24"/>
+        </w:rPr>
+      </w:pPr>
+      <w:r>
+        <w:rPr>
+          <w:rFonts w:ascii="Arial" w:hAnsi="Arial" w:cs="Arial"/>
+          <w:color w:val="000000" w:themeColor="text1"/>
+          <w:sz w:val="24"/>
+          <w:szCs w:val="24"/>
+        </w:rPr>
+        <w:t xml:space="preserve">b. Diseño del sistema: Será necesario contemplar un diseño del sistema para poder integrar </w:t>
+      </w:r>
+    </w:p>
+    <w:p>
+      <w:pPr>
+        <w:rPr>
+          <w:rFonts w:ascii="Arial" w:hAnsi="Arial" w:cs="Arial"/>
+          <w:color w:val="000000" w:themeColor="text1"/>
+          <w:sz w:val="24"/>
+          <w:szCs w:val="24"/>
+        </w:rPr>
+      </w:pPr>
+      <w:proofErr w:type="gramStart"/>
+      <w:r>
+        <w:rPr>
+          <w:rFonts w:ascii="Arial" w:hAnsi="Arial" w:cs="Arial"/>
+          <w:color w:val="000000" w:themeColor="text1"/>
+          <w:sz w:val="24"/>
+          <w:szCs w:val="24"/>
+        </w:rPr>
+        <w:t>los</w:t>
+      </w:r>
+      <w:proofErr w:type="gramEnd"/>
+      <w:r>
+        <w:rPr>
+          <w:rFonts w:ascii="Arial" w:hAnsi="Arial" w:cs="Arial"/>
+          <w:color w:val="000000" w:themeColor="text1"/>
+          <w:sz w:val="24"/>
+          <w:szCs w:val="24"/>
+        </w:rPr>
+        <w:t xml:space="preserve"> diferentes elementos. Específicamente, el planeamiento con anticipación y el diseño </w:t>
+      </w:r>
+    </w:p>
+    <w:p>
+      <w:pPr>
+        <w:rPr>
+          <w:rFonts w:ascii="Arial" w:hAnsi="Arial" w:cs="Arial"/>
+          <w:color w:val="000000" w:themeColor="text1"/>
+          <w:sz w:val="24"/>
+          <w:szCs w:val="24"/>
+        </w:rPr>
+      </w:pPr>
+      <w:proofErr w:type="gramStart"/>
+      <w:r>
+        <w:rPr>
+          <w:rFonts w:ascii="Arial" w:hAnsi="Arial" w:cs="Arial"/>
+          <w:color w:val="000000" w:themeColor="text1"/>
+          <w:sz w:val="24"/>
+          <w:szCs w:val="24"/>
+        </w:rPr>
+        <w:t>del</w:t>
+      </w:r>
+      <w:proofErr w:type="gramEnd"/>
+      <w:r>
+        <w:rPr>
+          <w:rFonts w:ascii="Arial" w:hAnsi="Arial" w:cs="Arial"/>
+          <w:color w:val="000000" w:themeColor="text1"/>
+          <w:sz w:val="24"/>
+          <w:szCs w:val="24"/>
+        </w:rPr>
+        <w:t xml:space="preserve"> dron acoplado con sensores antes de realizar los vuelos. </w:t>
+      </w:r>
+    </w:p>
+    <w:p>
+      <w:pPr>
+        <w:rPr>
+          <w:rFonts w:ascii="Arial" w:hAnsi="Arial" w:cs="Arial"/>
+          <w:color w:val="000000" w:themeColor="text1"/>
+          <w:sz w:val="24"/>
+          <w:szCs w:val="24"/>
+        </w:rPr>
+      </w:pPr>
+      <w:r>
+        <w:rPr>
+          <w:rFonts w:ascii="Arial" w:hAnsi="Arial" w:cs="Arial"/>
+          <w:color w:val="000000" w:themeColor="text1"/>
+          <w:sz w:val="24"/>
+          <w:szCs w:val="24"/>
+        </w:rPr>
+        <w:t xml:space="preserve">c. Diseño de los dominios específicos: Será necesario clasificar los dominios específicos para </w:t>
+      </w:r>
+    </w:p>
+    <w:p>
+      <w:pPr>
+        <w:rPr>
+          <w:rFonts w:ascii="Arial" w:hAnsi="Arial" w:cs="Arial"/>
+          <w:color w:val="000000" w:themeColor="text1"/>
+          <w:sz w:val="24"/>
+          <w:szCs w:val="24"/>
+        </w:rPr>
+      </w:pPr>
+      <w:proofErr w:type="gramStart"/>
+      <w:r>
+        <w:rPr>
+          <w:rFonts w:ascii="Arial" w:hAnsi="Arial" w:cs="Arial"/>
+          <w:color w:val="000000" w:themeColor="text1"/>
+          <w:sz w:val="24"/>
+          <w:szCs w:val="24"/>
+        </w:rPr>
+        <w:t>poder</w:t>
+      </w:r>
+      <w:proofErr w:type="gramEnd"/>
+      <w:r>
+        <w:rPr>
+          <w:rFonts w:ascii="Arial" w:hAnsi="Arial" w:cs="Arial"/>
+          <w:color w:val="000000" w:themeColor="text1"/>
+          <w:sz w:val="24"/>
+          <w:szCs w:val="24"/>
+        </w:rPr>
+        <w:t xml:space="preserve"> ser más específicos en los requerimientos y funcionamiento del sistema. </w:t>
+      </w:r>
+    </w:p>
+    <w:p>
+      <w:pPr>
+        <w:rPr>
+          <w:rFonts w:ascii="Arial" w:hAnsi="Arial" w:cs="Arial"/>
+          <w:color w:val="000000" w:themeColor="text1"/>
+          <w:sz w:val="24"/>
+          <w:szCs w:val="24"/>
+        </w:rPr>
+      </w:pPr>
+      <w:r>
+        <w:rPr>
+          <w:rFonts w:ascii="Arial" w:hAnsi="Arial" w:cs="Arial"/>
+          <w:color w:val="000000" w:themeColor="text1"/>
+          <w:sz w:val="24"/>
+          <w:szCs w:val="24"/>
+        </w:rPr>
+        <w:t xml:space="preserve">6 </w:t>
+      </w:r>
+    </w:p>
+    <w:p>
+      <w:pPr>
+        <w:rPr>
+          <w:rFonts w:ascii="Arial" w:hAnsi="Arial" w:cs="Arial"/>
+          <w:color w:val="000000" w:themeColor="text1"/>
+          <w:sz w:val="24"/>
+          <w:szCs w:val="24"/>
+        </w:rPr>
+      </w:pPr>
+      <w:r>
+        <w:rPr>
+          <w:rFonts w:ascii="Arial" w:hAnsi="Arial" w:cs="Arial"/>
+          <w:color w:val="000000" w:themeColor="text1"/>
+          <w:sz w:val="24"/>
+          <w:szCs w:val="24"/>
+        </w:rPr>
+        <w:t xml:space="preserve"> </w:t>
+      </w:r>
+    </w:p>
+    <w:p>
+      <w:pPr>
+        <w:rPr>
+          <w:rFonts w:ascii="Arial" w:hAnsi="Arial" w:cs="Arial"/>
+          <w:color w:val="000000" w:themeColor="text1"/>
+          <w:sz w:val="24"/>
+          <w:szCs w:val="24"/>
+        </w:rPr>
+      </w:pPr>
+      <w:r>
+        <w:rPr>
+          <w:rFonts w:ascii="Arial" w:hAnsi="Arial" w:cs="Arial"/>
+          <w:color w:val="000000" w:themeColor="text1"/>
+          <w:sz w:val="24"/>
+          <w:szCs w:val="24"/>
+        </w:rPr>
+        <w:t xml:space="preserve">d. Integración del sistema: El sistema debe de funcionar sin problemas entre dominios. Al </w:t>
+      </w:r>
+    </w:p>
+    <w:p>
+      <w:pPr>
+        <w:rPr>
+          <w:rFonts w:ascii="Arial" w:hAnsi="Arial" w:cs="Arial"/>
+          <w:color w:val="000000" w:themeColor="text1"/>
+          <w:sz w:val="24"/>
+          <w:szCs w:val="24"/>
+        </w:rPr>
+      </w:pPr>
+      <w:proofErr w:type="gramStart"/>
+      <w:r>
+        <w:rPr>
+          <w:rFonts w:ascii="Arial" w:hAnsi="Arial" w:cs="Arial"/>
+          <w:color w:val="000000" w:themeColor="text1"/>
+          <w:sz w:val="24"/>
+          <w:szCs w:val="24"/>
+        </w:rPr>
+        <w:t>existir</w:t>
+      </w:r>
+      <w:proofErr w:type="gramEnd"/>
+      <w:r>
+        <w:rPr>
+          <w:rFonts w:ascii="Arial" w:hAnsi="Arial" w:cs="Arial"/>
+          <w:color w:val="000000" w:themeColor="text1"/>
+          <w:sz w:val="24"/>
+          <w:szCs w:val="24"/>
+        </w:rPr>
+        <w:t xml:space="preserve"> una separación clara entre el software y la electrónica del dron, debe de tenerse </w:t>
+      </w:r>
+    </w:p>
+    <w:p>
+      <w:pPr>
+        <w:rPr>
+          <w:rFonts w:ascii="Arial" w:hAnsi="Arial" w:cs="Arial"/>
+          <w:color w:val="000000" w:themeColor="text1"/>
+          <w:sz w:val="24"/>
+          <w:szCs w:val="24"/>
+        </w:rPr>
+      </w:pPr>
+      <w:proofErr w:type="gramStart"/>
+      <w:r>
+        <w:rPr>
+          <w:rFonts w:ascii="Arial" w:hAnsi="Arial" w:cs="Arial"/>
+          <w:color w:val="000000" w:themeColor="text1"/>
+          <w:sz w:val="24"/>
+          <w:szCs w:val="24"/>
+        </w:rPr>
+        <w:t>precaución</w:t>
+      </w:r>
+      <w:proofErr w:type="gramEnd"/>
+      <w:r>
+        <w:rPr>
+          <w:rFonts w:ascii="Arial" w:hAnsi="Arial" w:cs="Arial"/>
+          <w:color w:val="000000" w:themeColor="text1"/>
+          <w:sz w:val="24"/>
+          <w:szCs w:val="24"/>
+        </w:rPr>
+        <w:t xml:space="preserve"> en asegurar la integración para evitar problemas en el sistema general. </w:t>
+      </w:r>
+    </w:p>
+    <w:p>
+      <w:pPr>
+        <w:rPr>
+          <w:rFonts w:ascii="Arial" w:hAnsi="Arial" w:cs="Arial"/>
+          <w:color w:val="000000" w:themeColor="text1"/>
+          <w:sz w:val="24"/>
+          <w:szCs w:val="24"/>
+        </w:rPr>
+      </w:pPr>
+      <w:r>
+        <w:rPr>
+          <w:rFonts w:ascii="Arial" w:hAnsi="Arial" w:cs="Arial"/>
+          <w:color w:val="000000" w:themeColor="text1"/>
+          <w:sz w:val="24"/>
+          <w:szCs w:val="24"/>
+        </w:rPr>
+        <w:t xml:space="preserve">e. Verificación/validación: Se debe de probar la viabilidad del sistema antes de poder </w:t>
+      </w:r>
+    </w:p>
+    <w:p>
+      <w:pPr>
+        <w:rPr>
+          <w:rFonts w:ascii="Arial" w:hAnsi="Arial" w:cs="Arial"/>
+          <w:color w:val="000000" w:themeColor="text1"/>
+          <w:sz w:val="24"/>
+          <w:szCs w:val="24"/>
+        </w:rPr>
+      </w:pPr>
+      <w:proofErr w:type="gramStart"/>
+      <w:r>
+        <w:rPr>
+          <w:rFonts w:ascii="Arial" w:hAnsi="Arial" w:cs="Arial"/>
+          <w:color w:val="000000" w:themeColor="text1"/>
+          <w:sz w:val="24"/>
+          <w:szCs w:val="24"/>
+        </w:rPr>
+        <w:t>aplicarlo</w:t>
+      </w:r>
+      <w:proofErr w:type="gramEnd"/>
+      <w:r>
+        <w:rPr>
+          <w:rFonts w:ascii="Arial" w:hAnsi="Arial" w:cs="Arial"/>
+          <w:color w:val="000000" w:themeColor="text1"/>
+          <w:sz w:val="24"/>
+          <w:szCs w:val="24"/>
+        </w:rPr>
+        <w:t xml:space="preserve"> en la vida real. Cada proceso debe de ser verificado y validado con simulaciones. </w:t>
+      </w:r>
+    </w:p>
+    <w:p>
+      <w:pPr>
+        <w:rPr>
+          <w:rFonts w:ascii="Arial" w:hAnsi="Arial" w:cs="Arial"/>
+          <w:color w:val="000000" w:themeColor="text1"/>
+          <w:sz w:val="24"/>
+          <w:szCs w:val="24"/>
+        </w:rPr>
+      </w:pPr>
+      <w:r>
+        <w:rPr>
+          <w:rFonts w:ascii="Arial" w:hAnsi="Arial" w:cs="Arial"/>
+          <w:color w:val="000000" w:themeColor="text1"/>
+          <w:sz w:val="24"/>
+          <w:szCs w:val="24"/>
+        </w:rPr>
+        <w:t xml:space="preserve">f. Modelado y análisis: Se debe de modelar la posible elección del dron para analizar la </w:t>
+      </w:r>
+    </w:p>
+    <w:p>
+      <w:pPr>
+        <w:rPr>
+          <w:rFonts w:ascii="Arial" w:hAnsi="Arial" w:cs="Arial"/>
+          <w:color w:val="000000" w:themeColor="text1"/>
+          <w:sz w:val="24"/>
+          <w:szCs w:val="24"/>
+        </w:rPr>
+      </w:pPr>
+      <w:proofErr w:type="gramStart"/>
+      <w:r>
+        <w:rPr>
+          <w:rFonts w:ascii="Arial" w:hAnsi="Arial" w:cs="Arial"/>
+          <w:color w:val="000000" w:themeColor="text1"/>
+          <w:sz w:val="24"/>
+          <w:szCs w:val="24"/>
+        </w:rPr>
+        <w:t>viabilidad</w:t>
+      </w:r>
+      <w:proofErr w:type="gramEnd"/>
+      <w:r>
+        <w:rPr>
+          <w:rFonts w:ascii="Arial" w:hAnsi="Arial" w:cs="Arial"/>
+          <w:color w:val="000000" w:themeColor="text1"/>
+          <w:sz w:val="24"/>
+          <w:szCs w:val="24"/>
+        </w:rPr>
+        <w:t xml:space="preserve">.  </w:t>
+      </w:r>
+    </w:p>
+    <w:p>
+      <w:pPr>
+        <w:rPr>
+          <w:rFonts w:ascii="Arial" w:hAnsi="Arial" w:cs="Arial"/>
+          <w:color w:val="000000" w:themeColor="text1"/>
+          <w:sz w:val="24"/>
+          <w:szCs w:val="24"/>
+        </w:rPr>
+      </w:pPr>
+      <w:r>
+        <w:rPr>
+          <w:rFonts w:ascii="Arial" w:hAnsi="Arial" w:cs="Arial"/>
+          <w:color w:val="000000" w:themeColor="text1"/>
+          <w:sz w:val="24"/>
+          <w:szCs w:val="24"/>
+        </w:rPr>
+        <w:t xml:space="preserve">g. Producto final: Al acabar el presente texto, se debe de mostrar un producto final que </w:t>
+      </w:r>
+    </w:p>
+    <w:p>
+      <w:pPr>
+        <w:rPr>
+          <w:rFonts w:ascii="Arial" w:hAnsi="Arial" w:cs="Arial"/>
+          <w:color w:val="000000" w:themeColor="text1"/>
+          <w:sz w:val="24"/>
+          <w:szCs w:val="24"/>
+        </w:rPr>
+      </w:pPr>
+      <w:proofErr w:type="gramStart"/>
+      <w:r>
+        <w:rPr>
+          <w:rFonts w:ascii="Arial" w:hAnsi="Arial" w:cs="Arial"/>
+          <w:color w:val="000000" w:themeColor="text1"/>
+          <w:sz w:val="24"/>
+          <w:szCs w:val="24"/>
+        </w:rPr>
+        <w:t>cumpla</w:t>
+      </w:r>
+      <w:proofErr w:type="gramEnd"/>
+      <w:r>
+        <w:rPr>
+          <w:rFonts w:ascii="Arial" w:hAnsi="Arial" w:cs="Arial"/>
+          <w:color w:val="000000" w:themeColor="text1"/>
+          <w:sz w:val="24"/>
+          <w:szCs w:val="24"/>
+        </w:rPr>
+        <w:t xml:space="preserve"> con resolver la problemática planteada y debe de ser sustentado por el contenido </w:t>
+      </w:r>
+    </w:p>
+    <w:p>
+      <w:pPr>
+        <w:rPr>
+          <w:rFonts w:ascii="Arial" w:hAnsi="Arial" w:cs="Arial"/>
+          <w:color w:val="000000" w:themeColor="text1"/>
+          <w:sz w:val="24"/>
+          <w:szCs w:val="24"/>
+        </w:rPr>
+      </w:pPr>
+      <w:proofErr w:type="gramStart"/>
+      <w:r>
+        <w:rPr>
+          <w:rFonts w:ascii="Arial" w:hAnsi="Arial" w:cs="Arial"/>
+          <w:color w:val="000000" w:themeColor="text1"/>
+          <w:sz w:val="24"/>
+          <w:szCs w:val="24"/>
+        </w:rPr>
+        <w:lastRenderedPageBreak/>
+        <w:t>escrito</w:t>
+      </w:r>
+      <w:proofErr w:type="gramEnd"/>
+      <w:r>
+        <w:rPr>
+          <w:rFonts w:ascii="Arial" w:hAnsi="Arial" w:cs="Arial"/>
+          <w:color w:val="000000" w:themeColor="text1"/>
+          <w:sz w:val="24"/>
+          <w:szCs w:val="24"/>
+        </w:rPr>
+        <w:t>.</w:t>
+      </w:r>
+    </w:p>
+    <w:p>
+      <w:pPr>
+        <w:rPr>
+          <w:rFonts w:ascii="Arial" w:hAnsi="Arial" w:cs="Arial"/>
+          <w:color w:val="000000" w:themeColor="text1"/>
+          <w:sz w:val="24"/>
+          <w:szCs w:val="24"/>
+        </w:rPr>
+      </w:pPr>
+    </w:p>
+    <w:p>
+      <w:pPr>
+        <w:rPr>
+          <w:rFonts w:ascii="Arial" w:hAnsi="Arial" w:cs="Arial"/>
+          <w:color w:val="000000" w:themeColor="text1"/>
+          <w:sz w:val="24"/>
+          <w:szCs w:val="24"/>
+        </w:rPr>
+      </w:pPr>
+    </w:p>
+    <w:p>
+      <w:pPr>
+        <w:rPr>
+          <w:rFonts w:ascii="Arial" w:hAnsi="Arial" w:cs="Arial"/>
+          <w:color w:val="000000" w:themeColor="text1"/>
+          <w:sz w:val="24"/>
+          <w:szCs w:val="24"/>
+        </w:rPr>
+      </w:pPr>
+      <w:r>
+        <w:rPr>
+          <w:rFonts w:ascii="Arial" w:hAnsi="Arial" w:cs="Arial"/>
+          <w:color w:val="000000" w:themeColor="text1"/>
+          <w:sz w:val="24"/>
+          <w:szCs w:val="24"/>
+        </w:rPr>
+        <w:t>La secuencia de pasos utilizados para la estructura del presente trabajo de tesis es</w:t>
+      </w:r>
+    </w:p>
+    <w:p>
+      <w:pPr>
+        <w:rPr>
+          <w:rFonts w:ascii="Arial" w:hAnsi="Arial" w:cs="Arial"/>
+          <w:color w:val="000000" w:themeColor="text1"/>
+          <w:sz w:val="24"/>
+          <w:szCs w:val="24"/>
+        </w:rPr>
+      </w:pPr>
+      <w:proofErr w:type="gramStart"/>
+      <w:r>
+        <w:rPr>
+          <w:rFonts w:ascii="Arial" w:hAnsi="Arial" w:cs="Arial"/>
+          <w:color w:val="000000" w:themeColor="text1"/>
+          <w:sz w:val="24"/>
+          <w:szCs w:val="24"/>
+        </w:rPr>
+        <w:t>reglamentada</w:t>
+      </w:r>
+      <w:proofErr w:type="gramEnd"/>
+      <w:r>
+        <w:rPr>
+          <w:rFonts w:ascii="Arial" w:hAnsi="Arial" w:cs="Arial"/>
+          <w:color w:val="000000" w:themeColor="text1"/>
+          <w:sz w:val="24"/>
+          <w:szCs w:val="24"/>
+        </w:rPr>
+        <w:t xml:space="preserve"> por la metodología de diseño </w:t>
+      </w:r>
+      <w:proofErr w:type="spellStart"/>
+      <w:r>
+        <w:rPr>
+          <w:rFonts w:ascii="Arial" w:hAnsi="Arial" w:cs="Arial"/>
+          <w:color w:val="000000" w:themeColor="text1"/>
+          <w:sz w:val="24"/>
+          <w:szCs w:val="24"/>
+        </w:rPr>
+        <w:t>mecatrónico</w:t>
+      </w:r>
+      <w:proofErr w:type="spellEnd"/>
+      <w:r>
+        <w:rPr>
+          <w:rFonts w:ascii="Arial" w:hAnsi="Arial" w:cs="Arial"/>
+          <w:color w:val="000000" w:themeColor="text1"/>
+          <w:sz w:val="24"/>
+          <w:szCs w:val="24"/>
+        </w:rPr>
+        <w:t xml:space="preserve"> VDI 2221 (VDI 2221, 1993).</w:t>
+      </w:r>
+    </w:p>
+    <w:p>
+      <w:pPr>
+        <w:rPr>
+          <w:rFonts w:ascii="Arial" w:hAnsi="Arial" w:cs="Arial"/>
+          <w:color w:val="000000" w:themeColor="text1"/>
+          <w:sz w:val="24"/>
+          <w:szCs w:val="24"/>
+        </w:rPr>
+      </w:pPr>
+      <w:r>
+        <w:rPr>
+          <w:rFonts w:ascii="Arial" w:hAnsi="Arial" w:cs="Arial"/>
+          <w:color w:val="000000" w:themeColor="text1"/>
+          <w:sz w:val="24"/>
+          <w:szCs w:val="24"/>
+        </w:rPr>
+        <w:t>Asimismo, esta es complementada por la metodología VDI 2206, la cual menciona</w:t>
+      </w:r>
+    </w:p>
+    <w:p>
+      <w:pPr>
+        <w:rPr>
+          <w:rFonts w:ascii="Arial" w:hAnsi="Arial" w:cs="Arial"/>
+          <w:color w:val="000000" w:themeColor="text1"/>
+          <w:sz w:val="24"/>
+          <w:szCs w:val="24"/>
+        </w:rPr>
+      </w:pPr>
+      <w:proofErr w:type="gramStart"/>
+      <w:r>
+        <w:rPr>
+          <w:rFonts w:ascii="Arial" w:hAnsi="Arial" w:cs="Arial"/>
+          <w:color w:val="000000" w:themeColor="text1"/>
+          <w:sz w:val="24"/>
+          <w:szCs w:val="24"/>
+        </w:rPr>
+        <w:t>que</w:t>
+      </w:r>
+      <w:proofErr w:type="gramEnd"/>
+      <w:r>
+        <w:rPr>
+          <w:rFonts w:ascii="Arial" w:hAnsi="Arial" w:cs="Arial"/>
+          <w:color w:val="000000" w:themeColor="text1"/>
+          <w:sz w:val="24"/>
+          <w:szCs w:val="24"/>
+        </w:rPr>
+        <w:t xml:space="preserve"> el proceso de diseño debe ser iterativo (VDI 2206, 2002). La estructura de la</w:t>
+      </w:r>
+    </w:p>
+    <w:p>
+      <w:pPr>
+        <w:rPr>
+          <w:rFonts w:ascii="Arial" w:hAnsi="Arial" w:cs="Arial"/>
+          <w:color w:val="000000" w:themeColor="text1"/>
+          <w:sz w:val="24"/>
+          <w:szCs w:val="24"/>
+        </w:rPr>
+      </w:pPr>
+      <w:proofErr w:type="gramStart"/>
+      <w:r>
+        <w:rPr>
+          <w:rFonts w:ascii="Arial" w:hAnsi="Arial" w:cs="Arial"/>
+          <w:color w:val="000000" w:themeColor="text1"/>
+          <w:sz w:val="24"/>
+          <w:szCs w:val="24"/>
+        </w:rPr>
+        <w:t>metodología</w:t>
+      </w:r>
+      <w:proofErr w:type="gramEnd"/>
+      <w:r>
+        <w:rPr>
+          <w:rFonts w:ascii="Arial" w:hAnsi="Arial" w:cs="Arial"/>
+          <w:color w:val="000000" w:themeColor="text1"/>
+          <w:sz w:val="24"/>
+          <w:szCs w:val="24"/>
+        </w:rPr>
+        <w:t xml:space="preserve"> es descrita con mayor detalle en el Anexo A</w:t>
+      </w:r>
+    </w:p>
+    <w:p>
+      <w:pPr>
+        <w:rPr>
+          <w:rFonts w:ascii="Arial" w:hAnsi="Arial" w:cs="Arial"/>
+          <w:color w:val="000000" w:themeColor="text1"/>
+          <w:sz w:val="24"/>
+          <w:szCs w:val="24"/>
+        </w:rPr>
+      </w:pPr>
+    </w:p>
+    <w:p>
+      <w:pPr>
+        <w:rPr>
+          <w:rFonts w:ascii="Arial" w:hAnsi="Arial" w:cs="Arial"/>
+          <w:color w:val="000000" w:themeColor="text1"/>
+          <w:sz w:val="24"/>
+          <w:szCs w:val="24"/>
+        </w:rPr>
+      </w:pPr>
+    </w:p>
+    <w:p>
+      <w:pPr>
+        <w:rPr>
+          <w:rFonts w:ascii="Arial" w:hAnsi="Arial" w:cs="Arial"/>
+          <w:color w:val="000000" w:themeColor="text1"/>
+          <w:sz w:val="24"/>
+          <w:szCs w:val="24"/>
+        </w:rPr>
+      </w:pPr>
+    </w:p>
+    <w:p>
+      <w:pPr>
+        <w:rPr>
+          <w:rFonts w:ascii="Arial" w:hAnsi="Arial" w:cs="Arial"/>
+          <w:color w:val="000000" w:themeColor="text1"/>
+          <w:sz w:val="24"/>
+          <w:szCs w:val="24"/>
+        </w:rPr>
+      </w:pPr>
+      <w:r>
+        <w:rPr>
+          <w:rFonts w:ascii="Arial" w:hAnsi="Arial" w:cs="Arial"/>
+          <w:color w:val="000000" w:themeColor="text1"/>
+          <w:sz w:val="24"/>
+          <w:szCs w:val="24"/>
+        </w:rPr>
+        <w:t>La presente tesis hace uso de la norma alemana VDI 2206 para obtener un diseño conceptual</w:t>
+      </w:r>
+    </w:p>
+    <w:p>
+      <w:pPr>
+        <w:rPr>
+          <w:rFonts w:ascii="Arial" w:hAnsi="Arial" w:cs="Arial"/>
+          <w:color w:val="000000" w:themeColor="text1"/>
+          <w:sz w:val="24"/>
+          <w:szCs w:val="24"/>
+        </w:rPr>
+      </w:pPr>
+      <w:proofErr w:type="gramStart"/>
+      <w:r>
+        <w:rPr>
+          <w:rFonts w:ascii="Arial" w:hAnsi="Arial" w:cs="Arial"/>
+          <w:color w:val="000000" w:themeColor="text1"/>
+          <w:sz w:val="24"/>
+          <w:szCs w:val="24"/>
+        </w:rPr>
+        <w:t>óptimo</w:t>
+      </w:r>
+      <w:proofErr w:type="gramEnd"/>
+      <w:r>
+        <w:rPr>
+          <w:rFonts w:ascii="Arial" w:hAnsi="Arial" w:cs="Arial"/>
+          <w:color w:val="000000" w:themeColor="text1"/>
+          <w:sz w:val="24"/>
+          <w:szCs w:val="24"/>
+        </w:rPr>
+        <w:t xml:space="preserve"> y luego se realizarán los cálculos ingenieriles para la obtención del diseño final. La norma</w:t>
+      </w:r>
+    </w:p>
+    <w:p>
+      <w:pPr>
+        <w:rPr>
+          <w:rFonts w:ascii="Arial" w:hAnsi="Arial" w:cs="Arial"/>
+          <w:color w:val="000000" w:themeColor="text1"/>
+          <w:sz w:val="24"/>
+          <w:szCs w:val="24"/>
+        </w:rPr>
+      </w:pPr>
+      <w:proofErr w:type="gramStart"/>
+      <w:r>
+        <w:rPr>
+          <w:rFonts w:ascii="Arial" w:hAnsi="Arial" w:cs="Arial"/>
+          <w:color w:val="000000" w:themeColor="text1"/>
+          <w:sz w:val="24"/>
+          <w:szCs w:val="24"/>
+        </w:rPr>
+        <w:t>comprende</w:t>
+      </w:r>
+      <w:proofErr w:type="gramEnd"/>
+      <w:r>
+        <w:rPr>
+          <w:rFonts w:ascii="Arial" w:hAnsi="Arial" w:cs="Arial"/>
+          <w:color w:val="000000" w:themeColor="text1"/>
+          <w:sz w:val="24"/>
+          <w:szCs w:val="24"/>
+        </w:rPr>
+        <w:t xml:space="preserve"> lo siguiente: </w:t>
+      </w:r>
+    </w:p>
+    <w:p>
+      <w:pPr>
+        <w:rPr>
+          <w:rFonts w:ascii="Arial" w:hAnsi="Arial" w:cs="Arial"/>
+          <w:color w:val="000000" w:themeColor="text1"/>
+          <w:sz w:val="24"/>
+          <w:szCs w:val="24"/>
+        </w:rPr>
+      </w:pPr>
+      <w:r>
+        <w:rPr>
+          <w:rFonts w:ascii="Segoe UI Symbol" w:hAnsi="Segoe UI Symbol" w:cs="Segoe UI Symbol"/>
+          <w:color w:val="000000" w:themeColor="text1"/>
+          <w:sz w:val="24"/>
+          <w:szCs w:val="24"/>
+        </w:rPr>
+        <w:t>⚫</w:t>
+      </w:r>
+      <w:r>
+        <w:rPr>
+          <w:rFonts w:ascii="Arial" w:hAnsi="Arial" w:cs="Arial"/>
+          <w:color w:val="000000" w:themeColor="text1"/>
+          <w:sz w:val="24"/>
+          <w:szCs w:val="24"/>
+        </w:rPr>
+        <w:t xml:space="preserve"> Estudio de la tecnología desarrollada hasta el momento. </w:t>
+      </w:r>
+    </w:p>
+    <w:p>
+      <w:pPr>
+        <w:rPr>
+          <w:rFonts w:ascii="Arial" w:hAnsi="Arial" w:cs="Arial"/>
+          <w:color w:val="000000" w:themeColor="text1"/>
+          <w:sz w:val="24"/>
+          <w:szCs w:val="24"/>
+        </w:rPr>
+      </w:pPr>
+      <w:r>
+        <w:rPr>
+          <w:rFonts w:ascii="Segoe UI Symbol" w:hAnsi="Segoe UI Symbol" w:cs="Segoe UI Symbol"/>
+          <w:color w:val="000000" w:themeColor="text1"/>
+          <w:sz w:val="24"/>
+          <w:szCs w:val="24"/>
+        </w:rPr>
+        <w:t>⚫</w:t>
+      </w:r>
+      <w:r>
+        <w:rPr>
+          <w:rFonts w:ascii="Arial" w:hAnsi="Arial" w:cs="Arial"/>
+          <w:color w:val="000000" w:themeColor="text1"/>
+          <w:sz w:val="24"/>
+          <w:szCs w:val="24"/>
+        </w:rPr>
+        <w:t xml:space="preserve"> Elaboración de lista de requerimientos (Según CIKFIA). </w:t>
+      </w:r>
+    </w:p>
+    <w:p>
+      <w:pPr>
+        <w:rPr>
+          <w:rFonts w:ascii="Arial" w:hAnsi="Arial" w:cs="Arial"/>
+          <w:color w:val="000000" w:themeColor="text1"/>
+          <w:sz w:val="24"/>
+          <w:szCs w:val="24"/>
+        </w:rPr>
+      </w:pPr>
+      <w:r>
+        <w:rPr>
+          <w:rFonts w:ascii="Segoe UI Symbol" w:hAnsi="Segoe UI Symbol" w:cs="Segoe UI Symbol"/>
+          <w:color w:val="000000" w:themeColor="text1"/>
+          <w:sz w:val="24"/>
+          <w:szCs w:val="24"/>
+        </w:rPr>
+        <w:t>⚫</w:t>
+      </w:r>
+      <w:r>
+        <w:rPr>
+          <w:rFonts w:ascii="Arial" w:hAnsi="Arial" w:cs="Arial"/>
+          <w:color w:val="000000" w:themeColor="text1"/>
+          <w:sz w:val="24"/>
+          <w:szCs w:val="24"/>
+        </w:rPr>
+        <w:t xml:space="preserve"> Elaboración de un diagrama de funciones. </w:t>
+      </w:r>
+    </w:p>
+    <w:p>
+      <w:pPr>
+        <w:rPr>
+          <w:rFonts w:ascii="Arial" w:hAnsi="Arial" w:cs="Arial"/>
+          <w:color w:val="000000" w:themeColor="text1"/>
+          <w:sz w:val="24"/>
+          <w:szCs w:val="24"/>
+        </w:rPr>
+      </w:pPr>
+      <w:r>
+        <w:rPr>
+          <w:rFonts w:ascii="Segoe UI Symbol" w:hAnsi="Segoe UI Symbol" w:cs="Segoe UI Symbol"/>
+          <w:color w:val="000000" w:themeColor="text1"/>
+          <w:sz w:val="24"/>
+          <w:szCs w:val="24"/>
+        </w:rPr>
+        <w:t>⚫</w:t>
+      </w:r>
+      <w:r>
+        <w:rPr>
+          <w:rFonts w:ascii="Arial" w:hAnsi="Arial" w:cs="Arial"/>
+          <w:color w:val="000000" w:themeColor="text1"/>
+          <w:sz w:val="24"/>
+          <w:szCs w:val="24"/>
+        </w:rPr>
+        <w:t xml:space="preserve"> Elaboración de una matriz morfológica (con 3 soluciones) y evaluación técnica-económica</w:t>
+      </w:r>
+    </w:p>
+    <w:p>
+      <w:pPr>
+        <w:rPr>
+          <w:rFonts w:ascii="Arial" w:hAnsi="Arial" w:cs="Arial"/>
+          <w:color w:val="000000" w:themeColor="text1"/>
+          <w:sz w:val="24"/>
+          <w:szCs w:val="24"/>
+        </w:rPr>
+      </w:pPr>
+      <w:proofErr w:type="gramStart"/>
+      <w:r>
+        <w:rPr>
+          <w:rFonts w:ascii="Arial" w:hAnsi="Arial" w:cs="Arial"/>
+          <w:color w:val="000000" w:themeColor="text1"/>
+          <w:sz w:val="24"/>
+          <w:szCs w:val="24"/>
+        </w:rPr>
+        <w:t>de</w:t>
+      </w:r>
+      <w:proofErr w:type="gramEnd"/>
+      <w:r>
+        <w:rPr>
+          <w:rFonts w:ascii="Arial" w:hAnsi="Arial" w:cs="Arial"/>
+          <w:color w:val="000000" w:themeColor="text1"/>
+          <w:sz w:val="24"/>
+          <w:szCs w:val="24"/>
+        </w:rPr>
+        <w:t xml:space="preserve"> las mismas para obtener un concepto de solución. </w:t>
+      </w:r>
+    </w:p>
+    <w:p>
+      <w:pPr>
+        <w:rPr>
+          <w:rFonts w:ascii="Arial" w:hAnsi="Arial" w:cs="Arial"/>
+          <w:color w:val="000000" w:themeColor="text1"/>
+          <w:sz w:val="24"/>
+          <w:szCs w:val="24"/>
+        </w:rPr>
+      </w:pPr>
+      <w:r>
+        <w:rPr>
+          <w:rFonts w:ascii="Segoe UI Symbol" w:hAnsi="Segoe UI Symbol" w:cs="Segoe UI Symbol"/>
+          <w:color w:val="000000" w:themeColor="text1"/>
+          <w:sz w:val="24"/>
+          <w:szCs w:val="24"/>
+        </w:rPr>
+        <w:t>⚫</w:t>
+      </w:r>
+      <w:r>
+        <w:rPr>
+          <w:rFonts w:ascii="Arial" w:hAnsi="Arial" w:cs="Arial"/>
+          <w:color w:val="000000" w:themeColor="text1"/>
+          <w:sz w:val="24"/>
+          <w:szCs w:val="24"/>
+        </w:rPr>
+        <w:t xml:space="preserve"> Realización de cálculos mecánicos, electrónicos y de control necesarios para determinar</w:t>
+      </w:r>
+    </w:p>
+    <w:p>
+      <w:pPr>
+        <w:rPr>
+          <w:rFonts w:ascii="Arial" w:hAnsi="Arial" w:cs="Arial"/>
+          <w:color w:val="000000" w:themeColor="text1"/>
+          <w:sz w:val="24"/>
+          <w:szCs w:val="24"/>
+        </w:rPr>
+      </w:pPr>
+      <w:proofErr w:type="gramStart"/>
+      <w:r>
+        <w:rPr>
+          <w:rFonts w:ascii="Arial" w:hAnsi="Arial" w:cs="Arial"/>
+          <w:color w:val="000000" w:themeColor="text1"/>
+          <w:sz w:val="24"/>
+          <w:szCs w:val="24"/>
+        </w:rPr>
+        <w:t>las</w:t>
+      </w:r>
+      <w:proofErr w:type="gramEnd"/>
+      <w:r>
+        <w:rPr>
+          <w:rFonts w:ascii="Arial" w:hAnsi="Arial" w:cs="Arial"/>
+          <w:color w:val="000000" w:themeColor="text1"/>
+          <w:sz w:val="24"/>
+          <w:szCs w:val="24"/>
+        </w:rPr>
+        <w:t xml:space="preserve"> características de la máquina. </w:t>
+      </w:r>
+    </w:p>
+    <w:p>
+      <w:pPr>
+        <w:rPr>
+          <w:rFonts w:ascii="Arial" w:hAnsi="Arial" w:cs="Arial"/>
+          <w:color w:val="000000" w:themeColor="text1"/>
+          <w:sz w:val="24"/>
+          <w:szCs w:val="24"/>
+        </w:rPr>
+      </w:pPr>
+      <w:r>
+        <w:rPr>
+          <w:rFonts w:ascii="Segoe UI Symbol" w:hAnsi="Segoe UI Symbol" w:cs="Segoe UI Symbol"/>
+          <w:color w:val="000000" w:themeColor="text1"/>
+          <w:sz w:val="24"/>
+          <w:szCs w:val="24"/>
+        </w:rPr>
+        <w:t>⚫</w:t>
+      </w:r>
+      <w:r>
+        <w:rPr>
+          <w:rFonts w:ascii="Arial" w:hAnsi="Arial" w:cs="Arial"/>
+          <w:color w:val="000000" w:themeColor="text1"/>
+          <w:sz w:val="24"/>
+          <w:szCs w:val="24"/>
+        </w:rPr>
+        <w:t xml:space="preserve"> Verificación de las partes mecánicas por medio de software de elementos finitos. </w:t>
+      </w:r>
+    </w:p>
+    <w:p>
+      <w:pPr>
+        <w:rPr>
+          <w:rFonts w:ascii="Arial" w:hAnsi="Arial" w:cs="Arial"/>
+          <w:color w:val="000000" w:themeColor="text1"/>
+          <w:sz w:val="24"/>
+          <w:szCs w:val="24"/>
+        </w:rPr>
+      </w:pPr>
+      <w:r>
+        <w:rPr>
+          <w:rFonts w:ascii="Segoe UI Symbol" w:hAnsi="Segoe UI Symbol" w:cs="Segoe UI Symbol"/>
+          <w:color w:val="000000" w:themeColor="text1"/>
+          <w:sz w:val="24"/>
+          <w:szCs w:val="24"/>
+        </w:rPr>
+        <w:t>⚫</w:t>
+      </w:r>
+      <w:r>
+        <w:rPr>
+          <w:rFonts w:ascii="Arial" w:hAnsi="Arial" w:cs="Arial"/>
+          <w:color w:val="000000" w:themeColor="text1"/>
+          <w:sz w:val="24"/>
+          <w:szCs w:val="24"/>
+        </w:rPr>
+        <w:t xml:space="preserve"> Elaboración de planos y estimación de costos de fabricación.</w:t>
+      </w:r>
+    </w:p>
+    <w:p>
+      <w:pPr>
+        <w:rPr>
+          <w:rFonts w:ascii="Arial" w:hAnsi="Arial" w:cs="Arial"/>
+          <w:color w:val="000000" w:themeColor="text1"/>
+          <w:sz w:val="24"/>
+          <w:szCs w:val="24"/>
+        </w:rPr>
+      </w:pPr>
+    </w:p>
+    <w:p>
+      <w:pPr>
+        <w:rPr>
+          <w:rFonts w:ascii="Arial" w:hAnsi="Arial" w:cs="Arial"/>
+          <w:color w:val="000000" w:themeColor="text1"/>
+          <w:sz w:val="24"/>
+          <w:szCs w:val="24"/>
+        </w:rPr>
+      </w:pPr>
+      <w:r>
+        <w:rPr>
+          <w:rFonts w:ascii="Arial" w:hAnsi="Arial" w:cs="Arial"/>
+          <w:color w:val="000000" w:themeColor="text1"/>
+          <w:sz w:val="24"/>
+          <w:szCs w:val="24"/>
+        </w:rPr>
+        <w:lastRenderedPageBreak/>
+        <w:t xml:space="preserve">Para cumplir el objetivo, se usó </w:t>
+      </w:r>
+    </w:p>
+    <w:p>
+      <w:pPr>
+        <w:rPr>
+          <w:rFonts w:ascii="Arial" w:hAnsi="Arial" w:cs="Arial"/>
+          <w:color w:val="000000" w:themeColor="text1"/>
+          <w:sz w:val="24"/>
+          <w:szCs w:val="24"/>
+        </w:rPr>
+      </w:pPr>
+      <w:proofErr w:type="gramStart"/>
+      <w:r>
+        <w:rPr>
+          <w:rFonts w:ascii="Arial" w:hAnsi="Arial" w:cs="Arial"/>
+          <w:color w:val="000000" w:themeColor="text1"/>
+          <w:sz w:val="24"/>
+          <w:szCs w:val="24"/>
+        </w:rPr>
+        <w:t>la</w:t>
+      </w:r>
+      <w:proofErr w:type="gramEnd"/>
+      <w:r>
+        <w:rPr>
+          <w:rFonts w:ascii="Arial" w:hAnsi="Arial" w:cs="Arial"/>
+          <w:color w:val="000000" w:themeColor="text1"/>
+          <w:sz w:val="24"/>
+          <w:szCs w:val="24"/>
+        </w:rPr>
+        <w:t xml:space="preserve"> metodología de diseño VDI 2225, y luego de ponderar los tres conceptos de solución y </w:t>
+      </w:r>
+    </w:p>
+    <w:p>
+      <w:pPr>
+        <w:rPr>
+          <w:rFonts w:ascii="Arial" w:hAnsi="Arial" w:cs="Arial"/>
+          <w:color w:val="000000" w:themeColor="text1"/>
+          <w:sz w:val="24"/>
+          <w:szCs w:val="24"/>
+        </w:rPr>
+      </w:pPr>
+      <w:proofErr w:type="gramStart"/>
+      <w:r>
+        <w:rPr>
+          <w:rFonts w:ascii="Arial" w:hAnsi="Arial" w:cs="Arial"/>
+          <w:color w:val="000000" w:themeColor="text1"/>
+          <w:sz w:val="24"/>
+          <w:szCs w:val="24"/>
+        </w:rPr>
+        <w:t>realizar</w:t>
+      </w:r>
+      <w:proofErr w:type="gramEnd"/>
+      <w:r>
+        <w:rPr>
+          <w:rFonts w:ascii="Arial" w:hAnsi="Arial" w:cs="Arial"/>
+          <w:color w:val="000000" w:themeColor="text1"/>
+          <w:sz w:val="24"/>
+          <w:szCs w:val="24"/>
+        </w:rPr>
+        <w:t xml:space="preserve"> un análisis técnico-económico</w:t>
+      </w:r>
+    </w:p>
+    <w:p>
+      <w:pPr>
+        <w:rPr>
+          <w:rFonts w:ascii="Arial" w:hAnsi="Arial" w:cs="Arial"/>
+          <w:color w:val="000000" w:themeColor="text1"/>
+          <w:sz w:val="24"/>
+          <w:szCs w:val="24"/>
+        </w:rPr>
+      </w:pPr>
+    </w:p>
+    <w:p>
+      <w:pPr>
+        <w:rPr>
+          <w:rFonts w:ascii="Arial" w:hAnsi="Arial" w:cs="Arial"/>
+          <w:color w:val="000000" w:themeColor="text1"/>
+          <w:sz w:val="24"/>
+          <w:szCs w:val="24"/>
+        </w:rPr>
+      </w:pPr>
+    </w:p>
+    <w:p>
+      <w:pPr>
+        <w:rPr>
+          <w:rFonts w:ascii="Arial" w:hAnsi="Arial" w:cs="Arial"/>
+          <w:color w:val="000000" w:themeColor="text1"/>
+          <w:sz w:val="24"/>
+          <w:szCs w:val="24"/>
+        </w:rPr>
+      </w:pPr>
+      <w:r>
+        <w:rPr>
+          <w:rFonts w:ascii="Arial" w:hAnsi="Arial" w:cs="Arial"/>
+          <w:color w:val="000000" w:themeColor="text1"/>
+          <w:sz w:val="24"/>
+          <w:szCs w:val="24"/>
+        </w:rPr>
+        <w:t>En base a esta lista, se desarrollan los</w:t>
+      </w:r>
+    </w:p>
+    <w:p>
+      <w:pPr>
+        <w:rPr>
+          <w:rFonts w:ascii="Arial" w:hAnsi="Arial" w:cs="Arial"/>
+          <w:color w:val="000000" w:themeColor="text1"/>
+          <w:sz w:val="24"/>
+          <w:szCs w:val="24"/>
+        </w:rPr>
+      </w:pPr>
+      <w:proofErr w:type="gramStart"/>
+      <w:r>
+        <w:rPr>
+          <w:rFonts w:ascii="Arial" w:hAnsi="Arial" w:cs="Arial"/>
+          <w:color w:val="000000" w:themeColor="text1"/>
+          <w:sz w:val="24"/>
+          <w:szCs w:val="24"/>
+        </w:rPr>
+        <w:t>conceptos</w:t>
+      </w:r>
+      <w:proofErr w:type="gramEnd"/>
+      <w:r>
+        <w:rPr>
+          <w:rFonts w:ascii="Arial" w:hAnsi="Arial" w:cs="Arial"/>
+          <w:color w:val="000000" w:themeColor="text1"/>
+          <w:sz w:val="24"/>
+          <w:szCs w:val="24"/>
+        </w:rPr>
+        <w:t xml:space="preserve"> de solución siguiendo la metodología de diseño </w:t>
+      </w:r>
+      <w:proofErr w:type="spellStart"/>
+      <w:r>
+        <w:rPr>
+          <w:rFonts w:ascii="Arial" w:hAnsi="Arial" w:cs="Arial"/>
+          <w:color w:val="000000" w:themeColor="text1"/>
+          <w:sz w:val="24"/>
+          <w:szCs w:val="24"/>
+        </w:rPr>
+        <w:t>mecatrónico</w:t>
+      </w:r>
+      <w:proofErr w:type="spellEnd"/>
+      <w:r>
+        <w:rPr>
+          <w:rFonts w:ascii="Arial" w:hAnsi="Arial" w:cs="Arial"/>
+          <w:color w:val="000000" w:themeColor="text1"/>
+          <w:sz w:val="24"/>
+          <w:szCs w:val="24"/>
+        </w:rPr>
+        <w:t xml:space="preserve"> VDI 2206 y</w:t>
+      </w:r>
+    </w:p>
+    <w:p>
+      <w:pPr>
+        <w:rPr>
+          <w:rFonts w:ascii="Arial" w:hAnsi="Arial" w:cs="Arial"/>
+          <w:color w:val="000000" w:themeColor="text1"/>
+          <w:sz w:val="24"/>
+          <w:szCs w:val="24"/>
+        </w:rPr>
+      </w:pPr>
+      <w:proofErr w:type="gramStart"/>
+      <w:r>
+        <w:rPr>
+          <w:rFonts w:ascii="Arial" w:hAnsi="Arial" w:cs="Arial"/>
+          <w:color w:val="000000" w:themeColor="text1"/>
+          <w:sz w:val="24"/>
+          <w:szCs w:val="24"/>
+        </w:rPr>
+        <w:t>metodología</w:t>
+      </w:r>
+      <w:proofErr w:type="gramEnd"/>
+      <w:r>
+        <w:rPr>
+          <w:rFonts w:ascii="Arial" w:hAnsi="Arial" w:cs="Arial"/>
+          <w:color w:val="000000" w:themeColor="text1"/>
+          <w:sz w:val="24"/>
+          <w:szCs w:val="24"/>
+        </w:rPr>
+        <w:t xml:space="preserve"> de diseño de productos VDI 2221. Posteriormente, los conceptos de solución son</w:t>
+      </w:r>
+    </w:p>
+    <w:p>
+      <w:pPr>
+        <w:rPr>
+          <w:rFonts w:ascii="Arial" w:hAnsi="Arial" w:cs="Arial"/>
+          <w:color w:val="000000" w:themeColor="text1"/>
+          <w:sz w:val="24"/>
+          <w:szCs w:val="24"/>
+        </w:rPr>
+      </w:pPr>
+      <w:proofErr w:type="gramStart"/>
+      <w:r>
+        <w:rPr>
+          <w:rFonts w:ascii="Arial" w:hAnsi="Arial" w:cs="Arial"/>
+          <w:color w:val="000000" w:themeColor="text1"/>
+          <w:sz w:val="24"/>
+          <w:szCs w:val="24"/>
+        </w:rPr>
+        <w:t>evaluados</w:t>
+      </w:r>
+      <w:proofErr w:type="gramEnd"/>
+      <w:r>
+        <w:rPr>
+          <w:rFonts w:ascii="Arial" w:hAnsi="Arial" w:cs="Arial"/>
+          <w:color w:val="000000" w:themeColor="text1"/>
+          <w:sz w:val="24"/>
+          <w:szCs w:val="24"/>
+        </w:rPr>
+        <w:t xml:space="preserve"> técnica y económicamente según la metodología VDI 2225. Finalmente, se concluye</w:t>
+      </w:r>
+    </w:p>
+    <w:p>
+      <w:pPr>
+        <w:rPr>
+          <w:rFonts w:ascii="Arial" w:hAnsi="Arial" w:cs="Arial"/>
+          <w:color w:val="000000" w:themeColor="text1"/>
+          <w:sz w:val="24"/>
+          <w:szCs w:val="24"/>
+        </w:rPr>
+      </w:pPr>
+      <w:proofErr w:type="gramStart"/>
+      <w:r>
+        <w:rPr>
+          <w:rFonts w:ascii="Arial" w:hAnsi="Arial" w:cs="Arial"/>
+          <w:color w:val="000000" w:themeColor="text1"/>
+          <w:sz w:val="24"/>
+          <w:szCs w:val="24"/>
+        </w:rPr>
+        <w:t>con</w:t>
+      </w:r>
+      <w:proofErr w:type="gramEnd"/>
+      <w:r>
+        <w:rPr>
+          <w:rFonts w:ascii="Arial" w:hAnsi="Arial" w:cs="Arial"/>
+          <w:color w:val="000000" w:themeColor="text1"/>
+          <w:sz w:val="24"/>
+          <w:szCs w:val="24"/>
+        </w:rPr>
+        <w:t xml:space="preserve"> el desarrollo del concepto de solución óptimo del sistema.</w:t>
+      </w:r>
+    </w:p>
+    <w:p>
+      <w:pPr>
+        <w:rPr>
+          <w:rFonts w:ascii="Arial" w:hAnsi="Arial" w:cs="Arial"/>
+          <w:color w:val="000000" w:themeColor="text1"/>
+          <w:sz w:val="24"/>
+          <w:szCs w:val="24"/>
+        </w:rPr>
+      </w:pPr>
+    </w:p>
+    <w:p>
+      <w:pPr>
+        <w:rPr>
+          <w:rFonts w:ascii="Arial" w:hAnsi="Arial" w:cs="Arial"/>
+          <w:color w:val="000000" w:themeColor="text1"/>
+          <w:sz w:val="24"/>
+          <w:szCs w:val="24"/>
+        </w:rPr>
+      </w:pPr>
+    </w:p>
+    <w:p>
+      <w:pPr>
+        <w:rPr>
+          <w:rFonts w:ascii="Arial" w:hAnsi="Arial" w:cs="Arial"/>
+          <w:color w:val="000000" w:themeColor="text1"/>
+          <w:sz w:val="24"/>
+          <w:szCs w:val="24"/>
+        </w:rPr>
+      </w:pPr>
+      <w:r>
+        <w:rPr>
+          <w:rFonts w:ascii="Arial" w:hAnsi="Arial" w:cs="Arial"/>
+          <w:color w:val="000000" w:themeColor="text1"/>
+          <w:sz w:val="24"/>
+          <w:szCs w:val="24"/>
+        </w:rPr>
+        <w:t xml:space="preserve">El diseño conceptual del sistema se planteará en distintas etapas desde la perspectiva de </w:t>
+      </w:r>
+    </w:p>
+    <w:p>
+      <w:pPr>
+        <w:rPr>
+          <w:rFonts w:ascii="Arial" w:hAnsi="Arial" w:cs="Arial"/>
+          <w:color w:val="000000" w:themeColor="text1"/>
+          <w:sz w:val="24"/>
+          <w:szCs w:val="24"/>
+        </w:rPr>
+      </w:pPr>
+      <w:proofErr w:type="gramStart"/>
+      <w:r>
+        <w:rPr>
+          <w:rFonts w:ascii="Arial" w:hAnsi="Arial" w:cs="Arial"/>
+          <w:color w:val="000000" w:themeColor="text1"/>
+          <w:sz w:val="24"/>
+          <w:szCs w:val="24"/>
+        </w:rPr>
+        <w:t>la</w:t>
+      </w:r>
+      <w:proofErr w:type="gramEnd"/>
+      <w:r>
+        <w:rPr>
+          <w:rFonts w:ascii="Arial" w:hAnsi="Arial" w:cs="Arial"/>
+          <w:color w:val="000000" w:themeColor="text1"/>
+          <w:sz w:val="24"/>
+          <w:szCs w:val="24"/>
+        </w:rPr>
+        <w:t xml:space="preserve"> metodología de diseño </w:t>
+      </w:r>
+      <w:proofErr w:type="spellStart"/>
+      <w:r>
+        <w:rPr>
+          <w:rFonts w:ascii="Arial" w:hAnsi="Arial" w:cs="Arial"/>
+          <w:color w:val="000000" w:themeColor="text1"/>
+          <w:sz w:val="24"/>
+          <w:szCs w:val="24"/>
+        </w:rPr>
+        <w:t>mecatrónico</w:t>
+      </w:r>
+      <w:proofErr w:type="spellEnd"/>
+      <w:r>
+        <w:rPr>
+          <w:rFonts w:ascii="Arial" w:hAnsi="Arial" w:cs="Arial"/>
+          <w:color w:val="000000" w:themeColor="text1"/>
+          <w:sz w:val="24"/>
+          <w:szCs w:val="24"/>
+        </w:rPr>
+        <w:t xml:space="preserve"> VDI 2206 y metodología de diseño de productos VDI </w:t>
+      </w:r>
+    </w:p>
+    <w:p>
+      <w:pPr>
+        <w:rPr>
+          <w:rFonts w:ascii="Arial" w:hAnsi="Arial" w:cs="Arial"/>
+          <w:color w:val="000000" w:themeColor="text1"/>
+          <w:sz w:val="24"/>
+          <w:szCs w:val="24"/>
+        </w:rPr>
+      </w:pPr>
+      <w:r>
+        <w:rPr>
+          <w:rFonts w:ascii="Arial" w:hAnsi="Arial" w:cs="Arial"/>
+          <w:color w:val="000000" w:themeColor="text1"/>
+          <w:sz w:val="24"/>
+          <w:szCs w:val="24"/>
+        </w:rPr>
+        <w:t xml:space="preserve">2221; además, para la selección de soluciones óptimas se realizará mediante el método </w:t>
+      </w:r>
+    </w:p>
+    <w:p>
+      <w:pPr>
+        <w:rPr>
+          <w:rFonts w:ascii="Arial" w:hAnsi="Arial" w:cs="Arial"/>
+          <w:color w:val="000000" w:themeColor="text1"/>
+          <w:sz w:val="24"/>
+          <w:szCs w:val="24"/>
+        </w:rPr>
+      </w:pPr>
+      <w:proofErr w:type="gramStart"/>
+      <w:r>
+        <w:rPr>
+          <w:rFonts w:ascii="Arial" w:hAnsi="Arial" w:cs="Arial"/>
+          <w:color w:val="000000" w:themeColor="text1"/>
+          <w:sz w:val="24"/>
+          <w:szCs w:val="24"/>
+        </w:rPr>
+        <w:t>planteado</w:t>
+      </w:r>
+      <w:proofErr w:type="gramEnd"/>
+      <w:r>
+        <w:rPr>
+          <w:rFonts w:ascii="Arial" w:hAnsi="Arial" w:cs="Arial"/>
+          <w:color w:val="000000" w:themeColor="text1"/>
+          <w:sz w:val="24"/>
+          <w:szCs w:val="24"/>
+        </w:rPr>
+        <w:t xml:space="preserve"> por la norma VDI 2225. </w:t>
+      </w:r>
+    </w:p>
+    <w:p>
+      <w:pPr>
+        <w:rPr>
+          <w:rFonts w:ascii="Arial" w:hAnsi="Arial" w:cs="Arial"/>
+          <w:color w:val="000000" w:themeColor="text1"/>
+          <w:sz w:val="24"/>
+          <w:szCs w:val="24"/>
+        </w:rPr>
+      </w:pPr>
+      <w:r>
+        <w:rPr>
+          <w:rFonts w:ascii="Arial" w:hAnsi="Arial" w:cs="Arial"/>
+          <w:color w:val="000000" w:themeColor="text1"/>
+          <w:sz w:val="24"/>
+          <w:szCs w:val="24"/>
+        </w:rPr>
+        <w:t xml:space="preserve"> </w:t>
+      </w:r>
+    </w:p>
+    <w:p>
+      <w:pPr>
+        <w:rPr>
+          <w:rFonts w:ascii="Arial" w:hAnsi="Arial" w:cs="Arial"/>
+          <w:color w:val="000000" w:themeColor="text1"/>
+          <w:sz w:val="24"/>
+          <w:szCs w:val="24"/>
+        </w:rPr>
+      </w:pPr>
+      <w:r>
+        <w:rPr>
+          <w:rFonts w:ascii="Arial" w:hAnsi="Arial" w:cs="Arial"/>
+          <w:color w:val="000000" w:themeColor="text1"/>
+          <w:sz w:val="24"/>
+          <w:szCs w:val="24"/>
+        </w:rPr>
+        <w:t xml:space="preserve">Como primera etapa, se define la problemática y se propone una solución para esta. </w:t>
+      </w:r>
+    </w:p>
+    <w:p>
+      <w:pPr>
+        <w:rPr>
+          <w:rFonts w:ascii="Arial" w:hAnsi="Arial" w:cs="Arial"/>
+          <w:color w:val="000000" w:themeColor="text1"/>
+          <w:sz w:val="24"/>
+          <w:szCs w:val="24"/>
+        </w:rPr>
+      </w:pPr>
+      <w:r>
+        <w:rPr>
+          <w:rFonts w:ascii="Arial" w:hAnsi="Arial" w:cs="Arial"/>
+          <w:color w:val="000000" w:themeColor="text1"/>
+          <w:sz w:val="24"/>
+          <w:szCs w:val="24"/>
+        </w:rPr>
+        <w:t xml:space="preserve">Además, se incluye el alcance de la solución propuesta y se fija el objetivo general y </w:t>
+      </w:r>
+      <w:proofErr w:type="gramStart"/>
+      <w:r>
+        <w:rPr>
+          <w:rFonts w:ascii="Arial" w:hAnsi="Arial" w:cs="Arial"/>
+          <w:color w:val="000000" w:themeColor="text1"/>
+          <w:sz w:val="24"/>
+          <w:szCs w:val="24"/>
+        </w:rPr>
+        <w:t>específicos</w:t>
+      </w:r>
+      <w:proofErr w:type="gramEnd"/>
+    </w:p>
+    <w:p>
+      <w:pPr>
+        <w:rPr>
+          <w:rFonts w:ascii="Arial" w:hAnsi="Arial" w:cs="Arial"/>
+          <w:color w:val="000000" w:themeColor="text1"/>
+          <w:sz w:val="24"/>
+          <w:szCs w:val="24"/>
+        </w:rPr>
+      </w:pPr>
+      <w:proofErr w:type="gramStart"/>
+      <w:r>
+        <w:rPr>
+          <w:rFonts w:ascii="Arial" w:hAnsi="Arial" w:cs="Arial"/>
+          <w:color w:val="000000" w:themeColor="text1"/>
+          <w:sz w:val="24"/>
+          <w:szCs w:val="24"/>
+        </w:rPr>
+        <w:t>para</w:t>
+      </w:r>
+      <w:proofErr w:type="gramEnd"/>
+      <w:r>
+        <w:rPr>
+          <w:rFonts w:ascii="Arial" w:hAnsi="Arial" w:cs="Arial"/>
+          <w:color w:val="000000" w:themeColor="text1"/>
+          <w:sz w:val="24"/>
+          <w:szCs w:val="24"/>
+        </w:rPr>
+        <w:t xml:space="preserve"> lograr el diseño. Esta etapa ha sido desarrollada a lo largo de este capítulo y contribuye a </w:t>
+      </w:r>
+    </w:p>
+    <w:p>
+      <w:pPr>
+        <w:rPr>
+          <w:rFonts w:ascii="Arial" w:hAnsi="Arial" w:cs="Arial"/>
+          <w:color w:val="000000" w:themeColor="text1"/>
+          <w:sz w:val="24"/>
+          <w:szCs w:val="24"/>
+        </w:rPr>
+      </w:pPr>
+      <w:proofErr w:type="gramStart"/>
+      <w:r>
+        <w:rPr>
+          <w:rFonts w:ascii="Arial" w:hAnsi="Arial" w:cs="Arial"/>
+          <w:color w:val="000000" w:themeColor="text1"/>
+          <w:sz w:val="24"/>
+          <w:szCs w:val="24"/>
+        </w:rPr>
+        <w:t>fijar</w:t>
+      </w:r>
+      <w:proofErr w:type="gramEnd"/>
+      <w:r>
+        <w:rPr>
+          <w:rFonts w:ascii="Arial" w:hAnsi="Arial" w:cs="Arial"/>
+          <w:color w:val="000000" w:themeColor="text1"/>
+          <w:sz w:val="24"/>
+          <w:szCs w:val="24"/>
+        </w:rPr>
+        <w:t xml:space="preserve"> la mira del diseño. </w:t>
+      </w:r>
+    </w:p>
+    <w:p>
+      <w:pPr>
+        <w:rPr>
+          <w:rFonts w:ascii="Arial" w:hAnsi="Arial" w:cs="Arial"/>
+          <w:color w:val="000000" w:themeColor="text1"/>
+          <w:sz w:val="24"/>
+          <w:szCs w:val="24"/>
+        </w:rPr>
+      </w:pPr>
+      <w:r>
+        <w:rPr>
+          <w:rFonts w:ascii="Arial" w:hAnsi="Arial" w:cs="Arial"/>
+          <w:color w:val="000000" w:themeColor="text1"/>
+          <w:sz w:val="24"/>
+          <w:szCs w:val="24"/>
+        </w:rPr>
+        <w:t xml:space="preserve"> </w:t>
+      </w:r>
+    </w:p>
+    <w:p>
+      <w:pPr>
+        <w:rPr>
+          <w:rFonts w:ascii="Arial" w:hAnsi="Arial" w:cs="Arial"/>
+          <w:color w:val="000000" w:themeColor="text1"/>
+          <w:sz w:val="24"/>
+          <w:szCs w:val="24"/>
+        </w:rPr>
+      </w:pPr>
+      <w:r>
+        <w:rPr>
+          <w:rFonts w:ascii="Arial" w:hAnsi="Arial" w:cs="Arial"/>
+          <w:color w:val="000000" w:themeColor="text1"/>
+          <w:sz w:val="24"/>
+          <w:szCs w:val="24"/>
+        </w:rPr>
+        <w:t xml:space="preserve">Como segunda etapa, se investiga sobre la teoría relevante para el sistema, se documenta </w:t>
+      </w:r>
+    </w:p>
+    <w:p>
+      <w:pPr>
+        <w:rPr>
+          <w:rFonts w:ascii="Arial" w:hAnsi="Arial" w:cs="Arial"/>
+          <w:color w:val="000000" w:themeColor="text1"/>
+          <w:sz w:val="24"/>
+          <w:szCs w:val="24"/>
+        </w:rPr>
+      </w:pPr>
+      <w:proofErr w:type="gramStart"/>
+      <w:r>
+        <w:rPr>
+          <w:rFonts w:ascii="Arial" w:hAnsi="Arial" w:cs="Arial"/>
+          <w:color w:val="000000" w:themeColor="text1"/>
+          <w:sz w:val="24"/>
+          <w:szCs w:val="24"/>
+        </w:rPr>
+        <w:lastRenderedPageBreak/>
+        <w:t>acerca</w:t>
+      </w:r>
+      <w:proofErr w:type="gramEnd"/>
+      <w:r>
+        <w:rPr>
+          <w:rFonts w:ascii="Arial" w:hAnsi="Arial" w:cs="Arial"/>
+          <w:color w:val="000000" w:themeColor="text1"/>
+          <w:sz w:val="24"/>
+          <w:szCs w:val="24"/>
+        </w:rPr>
+        <w:t xml:space="preserve"> de máquinas o investigaciones anteriores que aporten de manera total o parcial a </w:t>
+      </w:r>
+    </w:p>
+    <w:p>
+      <w:pPr>
+        <w:rPr>
+          <w:rFonts w:ascii="Arial" w:hAnsi="Arial" w:cs="Arial"/>
+          <w:color w:val="000000" w:themeColor="text1"/>
+          <w:sz w:val="24"/>
+          <w:szCs w:val="24"/>
+        </w:rPr>
+      </w:pPr>
+      <w:proofErr w:type="gramStart"/>
+      <w:r>
+        <w:rPr>
+          <w:rFonts w:ascii="Arial" w:hAnsi="Arial" w:cs="Arial"/>
+          <w:color w:val="000000" w:themeColor="text1"/>
+          <w:sz w:val="24"/>
+          <w:szCs w:val="24"/>
+        </w:rPr>
+        <w:t>solucionar</w:t>
+      </w:r>
+      <w:proofErr w:type="gramEnd"/>
+      <w:r>
+        <w:rPr>
+          <w:rFonts w:ascii="Arial" w:hAnsi="Arial" w:cs="Arial"/>
+          <w:color w:val="000000" w:themeColor="text1"/>
+          <w:sz w:val="24"/>
+          <w:szCs w:val="24"/>
+        </w:rPr>
+        <w:t xml:space="preserve"> la problemática. Con la información de este capítulo uno obtiene los conocimientos </w:t>
+      </w:r>
+    </w:p>
+    <w:p>
+      <w:pPr>
+        <w:rPr>
+          <w:rFonts w:ascii="Arial" w:hAnsi="Arial" w:cs="Arial"/>
+          <w:color w:val="000000" w:themeColor="text1"/>
+          <w:sz w:val="24"/>
+          <w:szCs w:val="24"/>
+        </w:rPr>
+      </w:pPr>
+      <w:proofErr w:type="gramStart"/>
+      <w:r>
+        <w:rPr>
+          <w:rFonts w:ascii="Arial" w:hAnsi="Arial" w:cs="Arial"/>
+          <w:color w:val="000000" w:themeColor="text1"/>
+          <w:sz w:val="24"/>
+          <w:szCs w:val="24"/>
+        </w:rPr>
+        <w:t>suficientes</w:t>
+      </w:r>
+      <w:proofErr w:type="gramEnd"/>
+      <w:r>
+        <w:rPr>
+          <w:rFonts w:ascii="Arial" w:hAnsi="Arial" w:cs="Arial"/>
+          <w:color w:val="000000" w:themeColor="text1"/>
+          <w:sz w:val="24"/>
+          <w:szCs w:val="24"/>
+        </w:rPr>
+        <w:t xml:space="preserve"> para un óptimo diseño. </w:t>
+      </w:r>
+    </w:p>
+    <w:p>
+      <w:pPr>
+        <w:rPr>
+          <w:rFonts w:ascii="Arial" w:hAnsi="Arial" w:cs="Arial"/>
+          <w:color w:val="000000" w:themeColor="text1"/>
+          <w:sz w:val="24"/>
+          <w:szCs w:val="24"/>
+        </w:rPr>
+      </w:pPr>
+      <w:r>
+        <w:rPr>
+          <w:rFonts w:ascii="Arial" w:hAnsi="Arial" w:cs="Arial"/>
+          <w:color w:val="000000" w:themeColor="text1"/>
+          <w:sz w:val="24"/>
+          <w:szCs w:val="24"/>
+        </w:rPr>
+        <w:t xml:space="preserve"> </w:t>
+      </w:r>
+    </w:p>
+    <w:p>
+      <w:pPr>
+        <w:rPr>
+          <w:rFonts w:ascii="Arial" w:hAnsi="Arial" w:cs="Arial"/>
+          <w:color w:val="000000" w:themeColor="text1"/>
+          <w:sz w:val="24"/>
+          <w:szCs w:val="24"/>
+        </w:rPr>
+      </w:pPr>
+      <w:r>
+        <w:rPr>
+          <w:rFonts w:ascii="Arial" w:hAnsi="Arial" w:cs="Arial"/>
+          <w:color w:val="000000" w:themeColor="text1"/>
+          <w:sz w:val="24"/>
+          <w:szCs w:val="24"/>
+        </w:rPr>
+        <w:t xml:space="preserve">Como última etapa, se procede establecer las exigencias que requiere el diseño en </w:t>
+      </w:r>
+    </w:p>
+    <w:p>
+      <w:pPr>
+        <w:rPr>
+          <w:rFonts w:ascii="Arial" w:hAnsi="Arial" w:cs="Arial"/>
+          <w:color w:val="000000" w:themeColor="text1"/>
+          <w:sz w:val="24"/>
+          <w:szCs w:val="24"/>
+        </w:rPr>
+      </w:pPr>
+      <w:proofErr w:type="gramStart"/>
+      <w:r>
+        <w:rPr>
+          <w:rFonts w:ascii="Arial" w:hAnsi="Arial" w:cs="Arial"/>
+          <w:color w:val="000000" w:themeColor="text1"/>
+          <w:sz w:val="24"/>
+          <w:szCs w:val="24"/>
+        </w:rPr>
+        <w:t>ámbitos</w:t>
+      </w:r>
+      <w:proofErr w:type="gramEnd"/>
+      <w:r>
+        <w:rPr>
+          <w:rFonts w:ascii="Arial" w:hAnsi="Arial" w:cs="Arial"/>
+          <w:color w:val="000000" w:themeColor="text1"/>
+          <w:sz w:val="24"/>
+          <w:szCs w:val="24"/>
+        </w:rPr>
+        <w:t xml:space="preserve"> mecánicos, eléctricos e informáticos, se determina las funciones que el sistema debe </w:t>
+      </w:r>
+    </w:p>
+    <w:p>
+      <w:pPr>
+        <w:rPr>
+          <w:rFonts w:ascii="Arial" w:hAnsi="Arial" w:cs="Arial"/>
+          <w:color w:val="000000" w:themeColor="text1"/>
+          <w:sz w:val="24"/>
+          <w:szCs w:val="24"/>
+        </w:rPr>
+      </w:pPr>
+      <w:proofErr w:type="gramStart"/>
+      <w:r>
+        <w:rPr>
+          <w:rFonts w:ascii="Arial" w:hAnsi="Arial" w:cs="Arial"/>
+          <w:color w:val="000000" w:themeColor="text1"/>
+          <w:sz w:val="24"/>
+          <w:szCs w:val="24"/>
+        </w:rPr>
+        <w:t>de</w:t>
+      </w:r>
+      <w:proofErr w:type="gramEnd"/>
+      <w:r>
+        <w:rPr>
+          <w:rFonts w:ascii="Arial" w:hAnsi="Arial" w:cs="Arial"/>
+          <w:color w:val="000000" w:themeColor="text1"/>
+          <w:sz w:val="24"/>
+          <w:szCs w:val="24"/>
+        </w:rPr>
+        <w:t xml:space="preserve"> realizar para lograr su función principal. Posteriormente, se realiza una matriz morfológica </w:t>
+      </w:r>
+    </w:p>
+    <w:p>
+      <w:pPr>
+        <w:rPr>
+          <w:rFonts w:ascii="Arial" w:hAnsi="Arial" w:cs="Arial"/>
+          <w:color w:val="000000" w:themeColor="text1"/>
+          <w:sz w:val="24"/>
+          <w:szCs w:val="24"/>
+        </w:rPr>
+      </w:pPr>
+      <w:proofErr w:type="gramStart"/>
+      <w:r>
+        <w:rPr>
+          <w:rFonts w:ascii="Arial" w:hAnsi="Arial" w:cs="Arial"/>
+          <w:color w:val="000000" w:themeColor="text1"/>
+          <w:sz w:val="24"/>
+          <w:szCs w:val="24"/>
+        </w:rPr>
+        <w:t>incluyendo</w:t>
+      </w:r>
+      <w:proofErr w:type="gramEnd"/>
+      <w:r>
+        <w:rPr>
+          <w:rFonts w:ascii="Arial" w:hAnsi="Arial" w:cs="Arial"/>
+          <w:color w:val="000000" w:themeColor="text1"/>
+          <w:sz w:val="24"/>
+          <w:szCs w:val="24"/>
+        </w:rPr>
+        <w:t xml:space="preserve"> distintos principios de solución por cada función. Luego, se plantean conceptos de </w:t>
+      </w:r>
+    </w:p>
+    <w:p>
+      <w:pPr>
+        <w:rPr>
+          <w:rFonts w:ascii="Arial" w:hAnsi="Arial" w:cs="Arial"/>
+          <w:color w:val="000000" w:themeColor="text1"/>
+          <w:sz w:val="24"/>
+          <w:szCs w:val="24"/>
+        </w:rPr>
+      </w:pPr>
+      <w:proofErr w:type="gramStart"/>
+      <w:r>
+        <w:rPr>
+          <w:rFonts w:ascii="Arial" w:hAnsi="Arial" w:cs="Arial"/>
+          <w:color w:val="000000" w:themeColor="text1"/>
+          <w:sz w:val="24"/>
+          <w:szCs w:val="24"/>
+        </w:rPr>
+        <w:t>solución</w:t>
+      </w:r>
+      <w:proofErr w:type="gramEnd"/>
+      <w:r>
+        <w:rPr>
+          <w:rFonts w:ascii="Arial" w:hAnsi="Arial" w:cs="Arial"/>
+          <w:color w:val="000000" w:themeColor="text1"/>
+          <w:sz w:val="24"/>
+          <w:szCs w:val="24"/>
+        </w:rPr>
+        <w:t xml:space="preserve"> como conjunto de principios de solución de la matriz morfológica y se evalúan con </w:t>
+      </w:r>
+    </w:p>
+    <w:p>
+      <w:pPr>
+        <w:rPr>
+          <w:rFonts w:ascii="Arial" w:hAnsi="Arial" w:cs="Arial"/>
+          <w:color w:val="000000" w:themeColor="text1"/>
+          <w:sz w:val="24"/>
+          <w:szCs w:val="24"/>
+        </w:rPr>
+      </w:pPr>
+      <w:proofErr w:type="gramStart"/>
+      <w:r>
+        <w:rPr>
+          <w:rFonts w:ascii="Arial" w:hAnsi="Arial" w:cs="Arial"/>
+          <w:color w:val="000000" w:themeColor="text1"/>
+          <w:sz w:val="24"/>
+          <w:szCs w:val="24"/>
+        </w:rPr>
+        <w:t>criterios</w:t>
+      </w:r>
+      <w:proofErr w:type="gramEnd"/>
+      <w:r>
+        <w:rPr>
+          <w:rFonts w:ascii="Arial" w:hAnsi="Arial" w:cs="Arial"/>
+          <w:color w:val="000000" w:themeColor="text1"/>
+          <w:sz w:val="24"/>
+          <w:szCs w:val="24"/>
+        </w:rPr>
+        <w:t xml:space="preserve"> técnico-económicos para una solución óptima. Finalmente, se elabora un concepto de </w:t>
+      </w:r>
+    </w:p>
+    <w:p>
+      <w:pPr>
+        <w:rPr>
+          <w:rFonts w:ascii="Arial" w:hAnsi="Arial" w:cs="Arial"/>
+          <w:color w:val="000000" w:themeColor="text1"/>
+          <w:sz w:val="24"/>
+          <w:szCs w:val="24"/>
+        </w:rPr>
+      </w:pPr>
+      <w:proofErr w:type="gramStart"/>
+      <w:r>
+        <w:rPr>
+          <w:rFonts w:ascii="Arial" w:hAnsi="Arial" w:cs="Arial"/>
+          <w:color w:val="000000" w:themeColor="text1"/>
+          <w:sz w:val="24"/>
+          <w:szCs w:val="24"/>
+        </w:rPr>
+        <w:t>solución</w:t>
+      </w:r>
+      <w:proofErr w:type="gramEnd"/>
+      <w:r>
+        <w:rPr>
+          <w:rFonts w:ascii="Arial" w:hAnsi="Arial" w:cs="Arial"/>
+          <w:color w:val="000000" w:themeColor="text1"/>
+          <w:sz w:val="24"/>
+          <w:szCs w:val="24"/>
+        </w:rPr>
+        <w:t xml:space="preserve"> óptimo basado en los resultados de la evaluación anterior y se elaboran conclusiones </w:t>
+      </w:r>
+    </w:p>
+    <w:p>
+      <w:pPr>
+        <w:rPr>
+          <w:rFonts w:ascii="Arial" w:hAnsi="Arial" w:cs="Arial"/>
+          <w:color w:val="000000" w:themeColor="text1"/>
+          <w:sz w:val="24"/>
+          <w:szCs w:val="24"/>
+        </w:rPr>
+      </w:pPr>
+      <w:proofErr w:type="gramStart"/>
+      <w:r>
+        <w:rPr>
+          <w:rFonts w:ascii="Arial" w:hAnsi="Arial" w:cs="Arial"/>
+          <w:color w:val="000000" w:themeColor="text1"/>
+          <w:sz w:val="24"/>
+          <w:szCs w:val="24"/>
+        </w:rPr>
+        <w:t>del</w:t>
+      </w:r>
+      <w:proofErr w:type="gramEnd"/>
+      <w:r>
+        <w:rPr>
+          <w:rFonts w:ascii="Arial" w:hAnsi="Arial" w:cs="Arial"/>
+          <w:color w:val="000000" w:themeColor="text1"/>
+          <w:sz w:val="24"/>
+          <w:szCs w:val="24"/>
+        </w:rPr>
+        <w:t xml:space="preserve"> diseño.  </w:t>
+      </w:r>
+    </w:p>
+    <w:p>
+      <w:pPr>
+        <w:rPr>
+          <w:rFonts w:ascii="Arial" w:hAnsi="Arial" w:cs="Arial"/>
+          <w:color w:val="000000" w:themeColor="text1"/>
+          <w:sz w:val="24"/>
+          <w:szCs w:val="24"/>
+        </w:rPr>
+      </w:pPr>
+    </w:p>
+    <w:p>
+      <w:pPr>
+        <w:rPr>
+          <w:rFonts w:ascii="Arial" w:hAnsi="Arial" w:cs="Arial"/>
+          <w:color w:val="000000" w:themeColor="text1"/>
+          <w:sz w:val="24"/>
+          <w:szCs w:val="24"/>
+        </w:rPr>
+      </w:pPr>
+      <w:r>
+        <w:rPr>
+          <w:rFonts w:ascii="Arial" w:hAnsi="Arial" w:cs="Arial"/>
+          <w:color w:val="000000" w:themeColor="text1"/>
+          <w:sz w:val="24"/>
+          <w:szCs w:val="24"/>
+        </w:rPr>
+        <w:t>METODOLOGÍA:</w:t>
+      </w:r>
+    </w:p>
+    <w:p>
+      <w:pPr>
+        <w:rPr>
+          <w:rFonts w:ascii="Arial" w:hAnsi="Arial" w:cs="Arial"/>
+          <w:color w:val="000000" w:themeColor="text1"/>
+          <w:sz w:val="24"/>
+          <w:szCs w:val="24"/>
+        </w:rPr>
+      </w:pPr>
+      <w:r>
+        <w:rPr>
+          <w:rFonts w:ascii="Arial" w:hAnsi="Arial" w:cs="Arial"/>
+          <w:color w:val="000000" w:themeColor="text1"/>
+          <w:sz w:val="24"/>
+          <w:szCs w:val="24"/>
+        </w:rPr>
+        <w:t xml:space="preserve">La metodología que se utilizará será la VDI 2206 diseñada por la Asociación Alemana de Ingenieros (German </w:t>
+      </w:r>
+      <w:proofErr w:type="spellStart"/>
+      <w:r>
+        <w:rPr>
+          <w:rFonts w:ascii="Arial" w:hAnsi="Arial" w:cs="Arial"/>
+          <w:color w:val="000000" w:themeColor="text1"/>
+          <w:sz w:val="24"/>
+          <w:szCs w:val="24"/>
+        </w:rPr>
+        <w:t>Association</w:t>
+      </w:r>
+      <w:proofErr w:type="spellEnd"/>
+      <w:r>
+        <w:rPr>
+          <w:rFonts w:ascii="Arial" w:hAnsi="Arial" w:cs="Arial"/>
+          <w:color w:val="000000" w:themeColor="text1"/>
+          <w:sz w:val="24"/>
+          <w:szCs w:val="24"/>
+        </w:rPr>
+        <w:t xml:space="preserve"> of </w:t>
+      </w:r>
+      <w:proofErr w:type="spellStart"/>
+      <w:r>
+        <w:rPr>
+          <w:rFonts w:ascii="Arial" w:hAnsi="Arial" w:cs="Arial"/>
+          <w:color w:val="000000" w:themeColor="text1"/>
+          <w:sz w:val="24"/>
+          <w:szCs w:val="24"/>
+        </w:rPr>
+        <w:t>Engineers</w:t>
+      </w:r>
+      <w:proofErr w:type="spellEnd"/>
+      <w:r>
+        <w:rPr>
+          <w:rFonts w:ascii="Arial" w:hAnsi="Arial" w:cs="Arial"/>
+          <w:color w:val="000000" w:themeColor="text1"/>
+          <w:sz w:val="24"/>
+          <w:szCs w:val="24"/>
+        </w:rPr>
+        <w:t xml:space="preserve">) desarrollada por el comité técnico VDI GMA 4.10. Las pautas del diseño del </w:t>
+      </w:r>
+      <w:proofErr w:type="spellStart"/>
+      <w:r>
+        <w:rPr>
+          <w:rFonts w:ascii="Arial" w:hAnsi="Arial" w:cs="Arial"/>
+          <w:color w:val="000000" w:themeColor="text1"/>
+          <w:sz w:val="24"/>
+          <w:szCs w:val="24"/>
+        </w:rPr>
+        <w:t>mecatrónico</w:t>
+      </w:r>
+      <w:proofErr w:type="spellEnd"/>
+      <w:r>
+        <w:rPr>
+          <w:rFonts w:ascii="Arial" w:hAnsi="Arial" w:cs="Arial"/>
+          <w:color w:val="000000" w:themeColor="text1"/>
+          <w:sz w:val="24"/>
+          <w:szCs w:val="24"/>
+        </w:rPr>
+        <w:t xml:space="preserve"> seguirán los siguientes pasos:</w:t>
+      </w:r>
+    </w:p>
+    <w:p>
+      <w:pPr>
+        <w:rPr>
+          <w:rFonts w:ascii="Arial" w:hAnsi="Arial" w:cs="Arial"/>
+          <w:color w:val="000000" w:themeColor="text1"/>
+          <w:sz w:val="24"/>
+          <w:szCs w:val="24"/>
+        </w:rPr>
+      </w:pPr>
+      <w:r>
+        <w:rPr>
+          <w:rFonts w:ascii="Arial" w:hAnsi="Arial" w:cs="Arial"/>
+          <w:color w:val="000000" w:themeColor="text1"/>
+          <w:sz w:val="24"/>
+          <w:szCs w:val="24"/>
+        </w:rPr>
+        <w:t>a. Requerimientos del sistema: Se definirá lo necesario para la creación del proyecto. Ello consiste en elegir las especificaciones necesarias para el dron. Entre las más importantes destacan los sensores y el software para el análisis.</w:t>
+      </w:r>
+    </w:p>
+    <w:p>
+      <w:pPr>
+        <w:rPr>
+          <w:rFonts w:ascii="Arial" w:hAnsi="Arial" w:cs="Arial"/>
+          <w:color w:val="000000" w:themeColor="text1"/>
+          <w:sz w:val="24"/>
+          <w:szCs w:val="24"/>
+        </w:rPr>
+      </w:pPr>
+      <w:r>
+        <w:rPr>
+          <w:rFonts w:ascii="Arial" w:hAnsi="Arial" w:cs="Arial"/>
+          <w:color w:val="000000" w:themeColor="text1"/>
+          <w:sz w:val="24"/>
+          <w:szCs w:val="24"/>
+        </w:rPr>
+        <w:t>b. Diseño del sistema: Será necesario contemplar un diseño del sistema para poder integrar los diferentes elementos. Específicamente, el planeamiento con anticipación y el diseño del dron acoplado con sensores antes de realizar los vuelos.</w:t>
+      </w:r>
+    </w:p>
+    <w:p>
+      <w:pPr>
+        <w:rPr>
+          <w:rFonts w:ascii="Arial" w:hAnsi="Arial" w:cs="Arial"/>
+          <w:color w:val="000000" w:themeColor="text1"/>
+          <w:sz w:val="24"/>
+          <w:szCs w:val="24"/>
+        </w:rPr>
+      </w:pPr>
+    </w:p>
+    <w:p>
+      <w:pPr>
+        <w:rPr>
+          <w:rFonts w:ascii="Arial" w:hAnsi="Arial" w:cs="Arial"/>
+          <w:color w:val="000000" w:themeColor="text1"/>
+          <w:sz w:val="24"/>
+          <w:szCs w:val="24"/>
+        </w:rPr>
+      </w:pPr>
+      <w:r>
+        <w:rPr>
+          <w:rFonts w:ascii="Arial" w:hAnsi="Arial" w:cs="Arial"/>
+          <w:color w:val="000000" w:themeColor="text1"/>
+          <w:sz w:val="24"/>
+          <w:szCs w:val="24"/>
+        </w:rPr>
+        <w:lastRenderedPageBreak/>
+        <w:t>c. Diseño de los dominios específicos: Será necesario clasificar los dominios específicos para poder ser más específicos en los requerimientos y funcionamiento del sistema.</w:t>
+      </w:r>
+    </w:p>
+    <w:p>
+      <w:pPr>
+        <w:rPr>
+          <w:rFonts w:ascii="Arial" w:hAnsi="Arial" w:cs="Arial"/>
+          <w:color w:val="000000" w:themeColor="text1"/>
+          <w:sz w:val="24"/>
+          <w:szCs w:val="24"/>
+        </w:rPr>
+      </w:pPr>
+      <w:r>
+        <w:rPr>
+          <w:rFonts w:ascii="Arial" w:hAnsi="Arial" w:cs="Arial"/>
+          <w:color w:val="000000" w:themeColor="text1"/>
+          <w:sz w:val="24"/>
+          <w:szCs w:val="24"/>
+        </w:rPr>
+        <w:t>d. Integración del sistema: El sistema debe de funcionar sin problemas entre dominios. Al existir una separación clara entre el software y la electrónica del dron, debe de tenerse precaución en asegurar la integración para evitar problemas en el sistema general.</w:t>
+      </w:r>
+    </w:p>
+    <w:p>
+      <w:pPr>
+        <w:rPr>
+          <w:rFonts w:ascii="Arial" w:hAnsi="Arial" w:cs="Arial"/>
+          <w:color w:val="000000" w:themeColor="text1"/>
+          <w:sz w:val="24"/>
+          <w:szCs w:val="24"/>
+        </w:rPr>
+      </w:pPr>
+      <w:r>
+        <w:rPr>
+          <w:rFonts w:ascii="Arial" w:hAnsi="Arial" w:cs="Arial"/>
+          <w:color w:val="000000" w:themeColor="text1"/>
+          <w:sz w:val="24"/>
+          <w:szCs w:val="24"/>
+        </w:rPr>
+        <w:t>e. Verificación/validación: Se debe de probar la viabilidad del sistema antes de poder aplicarlo en la vida real. Cada proceso debe de ser verificado y validado con simulaciones.</w:t>
+      </w:r>
+    </w:p>
+    <w:p>
+      <w:pPr>
+        <w:rPr>
+          <w:rFonts w:ascii="Arial" w:hAnsi="Arial" w:cs="Arial"/>
+          <w:color w:val="000000" w:themeColor="text1"/>
+          <w:sz w:val="24"/>
+          <w:szCs w:val="24"/>
+        </w:rPr>
+      </w:pPr>
+      <w:r>
+        <w:rPr>
+          <w:rFonts w:ascii="Arial" w:hAnsi="Arial" w:cs="Arial"/>
+          <w:color w:val="000000" w:themeColor="text1"/>
+          <w:sz w:val="24"/>
+          <w:szCs w:val="24"/>
+        </w:rPr>
+        <w:t>f. Modelado y análisis: Se debe de modelar la posible elección del dron para analizar la viabilidad.</w:t>
+      </w:r>
+    </w:p>
+    <w:p>
+      <w:pPr>
+        <w:rPr>
+          <w:rFonts w:ascii="Arial" w:hAnsi="Arial" w:cs="Arial"/>
+          <w:color w:val="000000" w:themeColor="text1"/>
+          <w:sz w:val="24"/>
+          <w:szCs w:val="24"/>
+        </w:rPr>
+      </w:pPr>
+      <w:r>
+        <w:rPr>
+          <w:rFonts w:ascii="Arial" w:hAnsi="Arial" w:cs="Arial"/>
+          <w:color w:val="000000" w:themeColor="text1"/>
+          <w:sz w:val="24"/>
+          <w:szCs w:val="24"/>
+        </w:rPr>
+        <w:t>g. Producto final: Al acabar el presente texto, se debe de mostrar un producto final que cumpla con resolver la problemática planteada y debe de ser sustentado por el contenido escrito.</w:t>
+      </w:r>
+    </w:p>
+    <w:p>
+      <w:pPr>
+        <w:rPr>
+          <w:rFonts w:ascii="Arial" w:hAnsi="Arial" w:cs="Arial"/>
+          <w:color w:val="000000" w:themeColor="text1"/>
+          <w:sz w:val="24"/>
+          <w:szCs w:val="24"/>
+        </w:rPr>
+      </w:pPr>
+    </w:p>
+    <w:p>
+      <w:pPr>
+        <w:rPr>
+          <w:rFonts w:ascii="Arial" w:hAnsi="Arial" w:cs="Arial"/>
+          <w:color w:val="000000" w:themeColor="text1"/>
+          <w:sz w:val="24"/>
+          <w:szCs w:val="24"/>
+        </w:rPr>
+      </w:pPr>
+      <w:r>
+        <w:rPr>
+          <w:rFonts w:ascii="Arial" w:hAnsi="Arial" w:cs="Arial"/>
+          <w:color w:val="000000" w:themeColor="text1"/>
+          <w:sz w:val="24"/>
+          <w:szCs w:val="24"/>
+        </w:rPr>
+        <w:t xml:space="preserve">La secuencia de pasos utilizados para la estructura del presente trabajo de tesis es reglamentada por la metodología de diseño </w:t>
+      </w:r>
+      <w:proofErr w:type="spellStart"/>
+      <w:r>
+        <w:rPr>
+          <w:rFonts w:ascii="Arial" w:hAnsi="Arial" w:cs="Arial"/>
+          <w:color w:val="000000" w:themeColor="text1"/>
+          <w:sz w:val="24"/>
+          <w:szCs w:val="24"/>
+        </w:rPr>
+        <w:t>mecatrónico</w:t>
+      </w:r>
+      <w:proofErr w:type="spellEnd"/>
+      <w:r>
+        <w:rPr>
+          <w:rFonts w:ascii="Arial" w:hAnsi="Arial" w:cs="Arial"/>
+          <w:color w:val="000000" w:themeColor="text1"/>
+          <w:sz w:val="24"/>
+          <w:szCs w:val="24"/>
+        </w:rPr>
+        <w:t xml:space="preserve"> VDI 2221 (VDI 2221, 1993). Asimismo, esta es complementada por la metodología VDI 2206, la cual menciona que el proceso de diseño debe ser iterativo (VDI 2206, 2002). </w:t>
+      </w:r>
+    </w:p>
+    <w:p>
+      <w:pPr>
+        <w:rPr>
+          <w:rFonts w:ascii="Arial" w:hAnsi="Arial" w:cs="Arial"/>
+          <w:color w:val="000000" w:themeColor="text1"/>
+          <w:sz w:val="24"/>
+          <w:szCs w:val="24"/>
+        </w:rPr>
+      </w:pPr>
+    </w:p>
+    <w:p>
+      <w:pPr>
+        <w:rPr>
+          <w:rFonts w:ascii="Arial" w:hAnsi="Arial" w:cs="Arial"/>
+          <w:color w:val="000000" w:themeColor="text1"/>
+          <w:sz w:val="24"/>
+          <w:szCs w:val="24"/>
+        </w:rPr>
+      </w:pPr>
+      <w:r>
+        <w:rPr>
+          <w:rFonts w:ascii="Arial" w:hAnsi="Arial" w:cs="Arial"/>
+          <w:color w:val="000000" w:themeColor="text1"/>
+          <w:sz w:val="24"/>
+          <w:szCs w:val="24"/>
+        </w:rPr>
+        <w:t>La presente tesis hace uso de la norma alemana VDI 2206 para obtener un diseño conceptual óptimo y luego se realizarán los cálculos ingenieriles para la obtención del diseño final. La norma comprende lo siguiente:</w:t>
+      </w:r>
+    </w:p>
+    <w:p>
+      <w:pPr>
+        <w:rPr>
+          <w:rFonts w:ascii="Arial" w:hAnsi="Arial" w:cs="Arial"/>
+          <w:color w:val="000000" w:themeColor="text1"/>
+          <w:sz w:val="24"/>
+          <w:szCs w:val="24"/>
+        </w:rPr>
+      </w:pPr>
+      <w:r>
+        <w:rPr>
+          <w:rFonts w:ascii="Segoe UI Symbol" w:hAnsi="Segoe UI Symbol" w:cs="Segoe UI Symbol"/>
+          <w:color w:val="000000" w:themeColor="text1"/>
+          <w:sz w:val="24"/>
+          <w:szCs w:val="24"/>
+        </w:rPr>
+        <w:t>⚫</w:t>
+      </w:r>
+      <w:r>
+        <w:rPr>
+          <w:rFonts w:ascii="Arial" w:hAnsi="Arial" w:cs="Arial"/>
+          <w:color w:val="000000" w:themeColor="text1"/>
+          <w:sz w:val="24"/>
+          <w:szCs w:val="24"/>
+        </w:rPr>
+        <w:t xml:space="preserve"> Estudio de la tecnología desarrollada hasta el momento.</w:t>
+      </w:r>
+    </w:p>
+    <w:p>
+      <w:pPr>
+        <w:rPr>
+          <w:rFonts w:ascii="Arial" w:hAnsi="Arial" w:cs="Arial"/>
+          <w:color w:val="000000" w:themeColor="text1"/>
+          <w:sz w:val="24"/>
+          <w:szCs w:val="24"/>
+        </w:rPr>
+      </w:pPr>
+      <w:r>
+        <w:rPr>
+          <w:rFonts w:ascii="Segoe UI Symbol" w:hAnsi="Segoe UI Symbol" w:cs="Segoe UI Symbol"/>
+          <w:color w:val="000000" w:themeColor="text1"/>
+          <w:sz w:val="24"/>
+          <w:szCs w:val="24"/>
+        </w:rPr>
+        <w:t>⚫</w:t>
+      </w:r>
+      <w:r>
+        <w:rPr>
+          <w:rFonts w:ascii="Arial" w:hAnsi="Arial" w:cs="Arial"/>
+          <w:color w:val="000000" w:themeColor="text1"/>
+          <w:sz w:val="24"/>
+          <w:szCs w:val="24"/>
+        </w:rPr>
+        <w:t xml:space="preserve"> Elaboración de lista de requerimientos.</w:t>
+      </w:r>
+    </w:p>
+    <w:p>
+      <w:pPr>
+        <w:rPr>
+          <w:rFonts w:ascii="Arial" w:hAnsi="Arial" w:cs="Arial"/>
+          <w:color w:val="000000" w:themeColor="text1"/>
+          <w:sz w:val="24"/>
+          <w:szCs w:val="24"/>
+        </w:rPr>
+      </w:pPr>
+      <w:r>
+        <w:rPr>
+          <w:rFonts w:ascii="Segoe UI Symbol" w:hAnsi="Segoe UI Symbol" w:cs="Segoe UI Symbol"/>
+          <w:color w:val="000000" w:themeColor="text1"/>
+          <w:sz w:val="24"/>
+          <w:szCs w:val="24"/>
+        </w:rPr>
+        <w:t>⚫</w:t>
+      </w:r>
+      <w:r>
+        <w:rPr>
+          <w:rFonts w:ascii="Arial" w:hAnsi="Arial" w:cs="Arial"/>
+          <w:color w:val="000000" w:themeColor="text1"/>
+          <w:sz w:val="24"/>
+          <w:szCs w:val="24"/>
+        </w:rPr>
+        <w:t xml:space="preserve"> Elaboración de un diagrama de funciones.</w:t>
+      </w:r>
+    </w:p>
+    <w:p>
+      <w:pPr>
+        <w:rPr>
+          <w:rFonts w:ascii="Arial" w:hAnsi="Arial" w:cs="Arial"/>
+          <w:color w:val="000000" w:themeColor="text1"/>
+          <w:sz w:val="24"/>
+          <w:szCs w:val="24"/>
+        </w:rPr>
+      </w:pPr>
+      <w:r>
+        <w:rPr>
+          <w:rFonts w:ascii="Segoe UI Symbol" w:hAnsi="Segoe UI Symbol" w:cs="Segoe UI Symbol"/>
+          <w:color w:val="000000" w:themeColor="text1"/>
+          <w:sz w:val="24"/>
+          <w:szCs w:val="24"/>
+        </w:rPr>
+        <w:t>⚫</w:t>
+      </w:r>
+      <w:r>
+        <w:rPr>
+          <w:rFonts w:ascii="Arial" w:hAnsi="Arial" w:cs="Arial"/>
+          <w:color w:val="000000" w:themeColor="text1"/>
+          <w:sz w:val="24"/>
+          <w:szCs w:val="24"/>
+        </w:rPr>
+        <w:t xml:space="preserve"> </w:t>
+      </w:r>
+      <w:bookmarkStart w:id="0" w:name="_GoBack"/>
+      <w:r>
+        <w:rPr>
+          <w:rFonts w:ascii="Arial" w:hAnsi="Arial" w:cs="Arial"/>
+          <w:color w:val="000000" w:themeColor="text1"/>
+          <w:sz w:val="24"/>
+          <w:szCs w:val="24"/>
+        </w:rPr>
+        <w:t>Elaboración de una matriz morfológica (con 3 soluciones) y evaluación técnica-económica de las mismas para obtener un concepto de solución.</w:t>
+      </w:r>
+    </w:p>
+    <w:bookmarkEnd w:id="0"/>
+    <w:p>
+      <w:pPr>
+        <w:rPr>
+          <w:rFonts w:ascii="Arial" w:hAnsi="Arial" w:cs="Arial"/>
+          <w:color w:val="000000" w:themeColor="text1"/>
+          <w:sz w:val="24"/>
+          <w:szCs w:val="24"/>
+        </w:rPr>
+      </w:pPr>
+      <w:r>
+        <w:rPr>
+          <w:rFonts w:ascii="Segoe UI Symbol" w:hAnsi="Segoe UI Symbol" w:cs="Segoe UI Symbol"/>
+          <w:color w:val="000000" w:themeColor="text1"/>
+          <w:sz w:val="24"/>
+          <w:szCs w:val="24"/>
+        </w:rPr>
+        <w:t>⚫</w:t>
+      </w:r>
+      <w:r>
+        <w:rPr>
+          <w:rFonts w:ascii="Arial" w:hAnsi="Arial" w:cs="Arial"/>
+          <w:color w:val="000000" w:themeColor="text1"/>
+          <w:sz w:val="24"/>
+          <w:szCs w:val="24"/>
+        </w:rPr>
+        <w:t xml:space="preserve"> Realización de cálculos mecánicos, electrónicos y de control necesarios para determinar las características de la máquina.</w:t>
+      </w:r>
+    </w:p>
+    <w:p>
+      <w:pPr>
+        <w:rPr>
+          <w:rFonts w:ascii="Arial" w:hAnsi="Arial" w:cs="Arial"/>
+          <w:color w:val="000000" w:themeColor="text1"/>
+          <w:sz w:val="24"/>
+          <w:szCs w:val="24"/>
+        </w:rPr>
+      </w:pPr>
+      <w:r>
+        <w:rPr>
+          <w:rFonts w:ascii="Segoe UI Symbol" w:hAnsi="Segoe UI Symbol" w:cs="Segoe UI Symbol"/>
+          <w:color w:val="000000" w:themeColor="text1"/>
+          <w:sz w:val="24"/>
+          <w:szCs w:val="24"/>
+        </w:rPr>
+        <w:t>⚫</w:t>
+      </w:r>
+      <w:r>
+        <w:rPr>
+          <w:rFonts w:ascii="Arial" w:hAnsi="Arial" w:cs="Arial"/>
+          <w:color w:val="000000" w:themeColor="text1"/>
+          <w:sz w:val="24"/>
+          <w:szCs w:val="24"/>
+        </w:rPr>
+        <w:t xml:space="preserve"> Verificación de las partes mecánicas por medio de software de elementos finitos.</w:t>
+      </w:r>
+    </w:p>
+    <w:p>
+      <w:pPr>
+        <w:rPr>
+          <w:rFonts w:ascii="Arial" w:hAnsi="Arial" w:cs="Arial"/>
+          <w:color w:val="000000" w:themeColor="text1"/>
+          <w:sz w:val="24"/>
+          <w:szCs w:val="24"/>
+        </w:rPr>
+      </w:pPr>
+      <w:r>
+        <w:rPr>
+          <w:rFonts w:ascii="Segoe UI Symbol" w:hAnsi="Segoe UI Symbol" w:cs="Segoe UI Symbol"/>
+          <w:color w:val="000000" w:themeColor="text1"/>
+          <w:sz w:val="24"/>
+          <w:szCs w:val="24"/>
+        </w:rPr>
+        <w:t>⚫</w:t>
+      </w:r>
+      <w:r>
+        <w:rPr>
+          <w:rFonts w:ascii="Arial" w:hAnsi="Arial" w:cs="Arial"/>
+          <w:color w:val="000000" w:themeColor="text1"/>
+          <w:sz w:val="24"/>
+          <w:szCs w:val="24"/>
+        </w:rPr>
+        <w:t xml:space="preserve"> Elaboración de planos y estimación de costos de fabricación.</w:t>
+      </w:r>
+    </w:p>
+    <w:p>
+      <w:pPr>
+        <w:rPr>
+          <w:rFonts w:ascii="Arial" w:hAnsi="Arial" w:cs="Arial"/>
+          <w:color w:val="000000" w:themeColor="text1"/>
+          <w:sz w:val="24"/>
+          <w:szCs w:val="24"/>
+        </w:rPr>
+      </w:pPr>
+    </w:p>
+    <w:p>
+      <w:pPr>
+        <w:rPr>
+          <w:rFonts w:ascii="Arial" w:hAnsi="Arial" w:cs="Arial"/>
+          <w:color w:val="000000" w:themeColor="text1"/>
+          <w:sz w:val="24"/>
+          <w:szCs w:val="24"/>
+        </w:rPr>
+      </w:pPr>
+      <w:r>
+        <w:rPr>
+          <w:rFonts w:ascii="Arial" w:hAnsi="Arial" w:cs="Arial"/>
+          <w:color w:val="000000" w:themeColor="text1"/>
+          <w:sz w:val="24"/>
+          <w:szCs w:val="24"/>
+        </w:rPr>
+        <w:lastRenderedPageBreak/>
+        <w:t>Para cumplir el objetivo, se usó la metodología de diseño VDI 2225, y luego de ponderar los tres conceptos de solución y realizar un análisis técnico-económico.</w:t>
+      </w:r>
+    </w:p>
+    <w:p>
+      <w:pPr>
+        <w:rPr>
+          <w:rFonts w:ascii="Arial" w:hAnsi="Arial" w:cs="Arial"/>
+          <w:color w:val="000000" w:themeColor="text1"/>
+          <w:sz w:val="24"/>
+          <w:szCs w:val="24"/>
+        </w:rPr>
+      </w:pPr>
+    </w:p>
+    <w:p>
+      <w:pPr>
+        <w:rPr>
+          <w:rFonts w:ascii="Arial" w:hAnsi="Arial" w:cs="Arial"/>
+          <w:color w:val="000000" w:themeColor="text1"/>
+          <w:sz w:val="24"/>
+          <w:szCs w:val="24"/>
+        </w:rPr>
+      </w:pPr>
+    </w:p>
+    <w:p>
+      <w:pPr>
+        <w:rPr>
+          <w:rFonts w:ascii="Arial" w:hAnsi="Arial" w:cs="Arial"/>
+          <w:color w:val="000000" w:themeColor="text1"/>
+          <w:sz w:val="24"/>
+          <w:szCs w:val="24"/>
+        </w:rPr>
+      </w:pPr>
+      <w:r>
+        <w:rPr>
+          <w:rFonts w:ascii="Arial" w:hAnsi="Arial" w:cs="Arial"/>
+          <w:color w:val="000000" w:themeColor="text1"/>
+          <w:sz w:val="24"/>
+          <w:szCs w:val="24"/>
+        </w:rPr>
+        <w:t xml:space="preserve">En base a esta lista, se desarrollan los conceptos de solución siguiendo la metodología de diseño </w:t>
+      </w:r>
+      <w:proofErr w:type="spellStart"/>
+      <w:r>
+        <w:rPr>
+          <w:rFonts w:ascii="Arial" w:hAnsi="Arial" w:cs="Arial"/>
+          <w:color w:val="000000" w:themeColor="text1"/>
+          <w:sz w:val="24"/>
+          <w:szCs w:val="24"/>
+        </w:rPr>
+        <w:t>mecatrónico</w:t>
+      </w:r>
+      <w:proofErr w:type="spellEnd"/>
+      <w:r>
+        <w:rPr>
+          <w:rFonts w:ascii="Arial" w:hAnsi="Arial" w:cs="Arial"/>
+          <w:color w:val="000000" w:themeColor="text1"/>
+          <w:sz w:val="24"/>
+          <w:szCs w:val="24"/>
+        </w:rPr>
+        <w:t xml:space="preserve"> VDI 2206 y metodología de diseño de productos VDI 2221. Posteriormente, los conceptos de solución son evaluados técnica y económicamente según la metodología VDI 2225. Finalmente, se concluye con el desarrollo del concepto de solución óptimo del sistema.</w:t>
+      </w:r>
+    </w:p>
+    <w:p>
+      <w:pPr>
+        <w:rPr>
+          <w:rFonts w:ascii="Arial" w:hAnsi="Arial" w:cs="Arial"/>
+          <w:color w:val="000000" w:themeColor="text1"/>
+          <w:sz w:val="24"/>
+          <w:szCs w:val="24"/>
+        </w:rPr>
+      </w:pPr>
+      <w:r>
+        <w:rPr>
+          <w:rFonts w:ascii="Arial" w:hAnsi="Arial" w:cs="Arial"/>
+          <w:color w:val="000000" w:themeColor="text1"/>
+          <w:sz w:val="24"/>
+          <w:szCs w:val="24"/>
+        </w:rPr>
+        <w:t xml:space="preserve">El diseño conceptual del sistema se planteará en distintas etapas desde la perspectiva de la metodología de diseño </w:t>
+      </w:r>
+      <w:proofErr w:type="spellStart"/>
+      <w:r>
+        <w:rPr>
+          <w:rFonts w:ascii="Arial" w:hAnsi="Arial" w:cs="Arial"/>
+          <w:color w:val="000000" w:themeColor="text1"/>
+          <w:sz w:val="24"/>
+          <w:szCs w:val="24"/>
+        </w:rPr>
+        <w:t>mecatrónico</w:t>
+      </w:r>
+      <w:proofErr w:type="spellEnd"/>
+      <w:r>
+        <w:rPr>
+          <w:rFonts w:ascii="Arial" w:hAnsi="Arial" w:cs="Arial"/>
+          <w:color w:val="000000" w:themeColor="text1"/>
+          <w:sz w:val="24"/>
+          <w:szCs w:val="24"/>
+        </w:rPr>
+        <w:t xml:space="preserve"> VDI 2206 y metodología de diseño de productos VDI 2221; además, para la selección de soluciones óptimas se realizará mediante el método planteado por la norma VDI 2225.</w:t>
+      </w:r>
+    </w:p>
+    <w:p>
+      <w:pPr>
+        <w:rPr>
+          <w:rFonts w:ascii="Arial" w:hAnsi="Arial" w:cs="Arial"/>
+          <w:color w:val="000000" w:themeColor="text1"/>
+          <w:sz w:val="24"/>
+          <w:szCs w:val="24"/>
+        </w:rPr>
+      </w:pPr>
+      <w:r>
+        <w:rPr>
+          <w:rFonts w:ascii="Arial" w:hAnsi="Arial" w:cs="Arial"/>
+          <w:color w:val="000000" w:themeColor="text1"/>
+          <w:sz w:val="24"/>
+          <w:szCs w:val="24"/>
+        </w:rPr>
+        <w:t xml:space="preserve">Como primera etapa, se define la problemática y se propone una solución para esta. Además, se incluye el alcance de la solución propuesta y se fija el objetivo general y </w:t>
+      </w:r>
+      <w:proofErr w:type="gramStart"/>
+      <w:r>
+        <w:rPr>
+          <w:rFonts w:ascii="Arial" w:hAnsi="Arial" w:cs="Arial"/>
+          <w:color w:val="000000" w:themeColor="text1"/>
+          <w:sz w:val="24"/>
+          <w:szCs w:val="24"/>
+        </w:rPr>
+        <w:t>específicos</w:t>
+      </w:r>
+      <w:proofErr w:type="gramEnd"/>
+      <w:r>
+        <w:rPr>
+          <w:rFonts w:ascii="Arial" w:hAnsi="Arial" w:cs="Arial"/>
+          <w:color w:val="000000" w:themeColor="text1"/>
+          <w:sz w:val="24"/>
+          <w:szCs w:val="24"/>
+        </w:rPr>
+        <w:t xml:space="preserve"> para lograr el diseño. Esta etapa ha sido desarrollada a lo largo de este capítulo y contribuye a fijar la mira del diseño.</w:t>
+      </w:r>
+    </w:p>
+    <w:p>
+      <w:pPr>
+        <w:rPr>
+          <w:rFonts w:ascii="Arial" w:hAnsi="Arial" w:cs="Arial"/>
+          <w:color w:val="000000" w:themeColor="text1"/>
+          <w:sz w:val="24"/>
+          <w:szCs w:val="24"/>
+        </w:rPr>
+      </w:pPr>
+      <w:r>
+        <w:rPr>
+          <w:rFonts w:ascii="Arial" w:hAnsi="Arial" w:cs="Arial"/>
+          <w:color w:val="000000" w:themeColor="text1"/>
+          <w:sz w:val="24"/>
+          <w:szCs w:val="24"/>
+        </w:rPr>
+        <w:t>Como segunda etapa, se investiga sobre la teoría relevante para el sistema, se documenta acerca de máquinas o investigaciones anteriores que aporten de manera total o parcial a solucionar la problemática. Con la información de este capítulo uno obtiene los conocimientos suficientes para un óptimo diseño.</w:t>
+      </w:r>
+    </w:p>
+    <w:p>
+      <w:pPr>
+        <w:rPr>
+          <w:rFonts w:ascii="Arial" w:hAnsi="Arial" w:cs="Arial"/>
+          <w:color w:val="000000" w:themeColor="text1"/>
+          <w:sz w:val="24"/>
+          <w:szCs w:val="24"/>
+        </w:rPr>
+      </w:pPr>
+      <w:r>
+        <w:rPr>
+          <w:rFonts w:ascii="Arial" w:hAnsi="Arial" w:cs="Arial"/>
+          <w:color w:val="000000" w:themeColor="text1"/>
+          <w:sz w:val="24"/>
+          <w:szCs w:val="24"/>
+        </w:rPr>
+        <w:t xml:space="preserve"> 22</w:t>
+      </w:r>
+      <w:r>
+        <w:rPr>
+          <w:rFonts w:ascii="Arial" w:hAnsi="Arial" w:cs="Arial"/>
+          <w:color w:val="000000" w:themeColor="text1"/>
+          <w:sz w:val="24"/>
+          <w:szCs w:val="24"/>
+        </w:rPr>
+        <w:t>Como última etapa, se procede establecer las exigencias que requiere el diseño en ámbitos mecánicos, eléctricos e informáticos, se determina las funciones que el sistema debe de realizar para lograr su función principal. Posteriormente, se realiza una matriz morfológica incluyendo distintos principios de solución por cada función. Luego, se plantean conceptos de solución como conjunto de principios de solución de la matriz morfológica y se evalúan con criterios técnico-económicos para una solución óptima. Finalmente, se elabora un concepto de solución óptimo basado en los resultados de la evaluación anterior y se elaboran conclusiones del diseño.</w:t>
+      </w:r>
     </w:p>
     <w:sectPr>
       <w:pgSz w:w="11906" w:h="16838"/>

</xml_diff>